<commit_message>
Fix docker mysql version
</commit_message>
<xml_diff>
--- a/res/Rapport.docx
+++ b/res/Rapport.docx
@@ -1,6 +1,6 @@
 
 <file path=word/document.xml><?xml version="1.0" encoding="utf-8"?>
-<w:document xmlns:wpc="http://schemas.microsoft.com/office/word/2010/wordprocessingCanvas" xmlns:cx="http://schemas.microsoft.com/office/drawing/2014/chartex" xmlns:cx1="http://schemas.microsoft.com/office/drawing/2015/9/8/chartex" xmlns:cx2="http://schemas.microsoft.com/office/drawing/2015/10/21/chartex" xmlns:cx3="http://schemas.microsoft.com/office/drawing/2016/5/9/chartex" xmlns:cx4="http://schemas.microsoft.com/office/drawing/2016/5/10/chartex" xmlns:cx5="http://schemas.microsoft.com/office/drawing/2016/5/11/chartex" xmlns:cx6="http://schemas.microsoft.com/office/drawing/2016/5/12/chartex" xmlns:cx7="http://schemas.microsoft.com/office/drawing/2016/5/13/chartex" xmlns:cx8="http://schemas.microsoft.com/office/drawing/2016/5/14/chartex" xmlns:mc="http://schemas.openxmlformats.org/markup-compatibility/2006" xmlns:aink="http://schemas.microsoft.com/office/drawing/2016/ink" xmlns:am3d="http://schemas.microsoft.com/office/drawing/2017/model3d" xmlns:o="urn:schemas-microsoft-com:office:office" xmlns:oel="http://schemas.microsoft.com/office/2019/extlst" xmlns:r="http://schemas.openxmlformats.org/officeDocument/2006/relationships" xmlns:m="http://schemas.openxmlformats.org/officeDocument/2006/math" xmlns:v="urn:schemas-microsoft-com:vml" xmlns:wp14="http://schemas.microsoft.com/office/word/2010/wordprocessingDrawing" xmlns:wp="http://schemas.openxmlformats.org/drawingml/2006/wordprocessingDrawing" xmlns:w10="urn:schemas-microsoft-com:office:word" xmlns:w="http://schemas.openxmlformats.org/wordprocessingml/2006/main" xmlns:w14="http://schemas.microsoft.com/office/word/2010/wordml" xmlns:w15="http://schemas.microsoft.com/office/word/2012/wordml" xmlns:w16cex="http://schemas.microsoft.com/office/word/2018/wordml/cex" xmlns:w16cid="http://schemas.microsoft.com/office/word/2016/wordml/cid" xmlns:w16="http://schemas.microsoft.com/office/word/2018/wordml" xmlns:w16sdtdh="http://schemas.microsoft.com/office/word/2020/wordml/sdtdatahash" xmlns:w16se="http://schemas.microsoft.com/office/word/2015/wordml/symex" xmlns:wpg="http://schemas.microsoft.com/office/word/2010/wordprocessingGroup" xmlns:wpi="http://schemas.microsoft.com/office/word/2010/wordprocessingInk" xmlns:wne="http://schemas.microsoft.com/office/word/2006/wordml" xmlns:wps="http://schemas.microsoft.com/office/word/2010/wordprocessingShape" mc:Ignorable="w14 w15 w16se w16cid w16 w16cex w16sdtdh wp14">
+<w:document xmlns:wpc="http://schemas.microsoft.com/office/word/2010/wordprocessingCanvas" xmlns:cx="http://schemas.microsoft.com/office/drawing/2014/chartex" xmlns:cx1="http://schemas.microsoft.com/office/drawing/2015/9/8/chartex" xmlns:cx2="http://schemas.microsoft.com/office/drawing/2015/10/21/chartex" xmlns:cx3="http://schemas.microsoft.com/office/drawing/2016/5/9/chartex" xmlns:cx4="http://schemas.microsoft.com/office/drawing/2016/5/10/chartex" xmlns:cx5="http://schemas.microsoft.com/office/drawing/2016/5/11/chartex" xmlns:cx6="http://schemas.microsoft.com/office/drawing/2016/5/12/chartex" xmlns:cx7="http://schemas.microsoft.com/office/drawing/2016/5/13/chartex" xmlns:cx8="http://schemas.microsoft.com/office/drawing/2016/5/14/chartex" xmlns:mc="http://schemas.openxmlformats.org/markup-compatibility/2006" xmlns:aink="http://schemas.microsoft.com/office/drawing/2016/ink" xmlns:am3d="http://schemas.microsoft.com/office/drawing/2017/model3d" xmlns:o="urn:schemas-microsoft-com:office:office" xmlns:oel="http://schemas.microsoft.com/office/2019/extlst" xmlns:r="http://schemas.openxmlformats.org/officeDocument/2006/relationships" xmlns:m="http://schemas.openxmlformats.org/officeDocument/2006/math" xmlns:v="urn:schemas-microsoft-com:vml" xmlns:wp14="http://schemas.microsoft.com/office/word/2010/wordprocessingDrawing" xmlns:wp="http://schemas.openxmlformats.org/drawingml/2006/wordprocessingDrawing" xmlns:w10="urn:schemas-microsoft-com:office:word" xmlns:w="http://schemas.openxmlformats.org/wordprocessingml/2006/main" xmlns:w14="http://schemas.microsoft.com/office/word/2010/wordml" xmlns:w15="http://schemas.microsoft.com/office/word/2012/wordml" xmlns:w16cex="http://schemas.microsoft.com/office/word/2018/wordml/cex" xmlns:w16cid="http://schemas.microsoft.com/office/word/2016/wordml/cid" xmlns:w16="http://schemas.microsoft.com/office/word/2018/wordml" xmlns:w16du="http://schemas.microsoft.com/office/word/2023/wordml/word16du" xmlns:w16sdtdh="http://schemas.microsoft.com/office/word/2020/wordml/sdtdatahash" xmlns:w16se="http://schemas.microsoft.com/office/word/2015/wordml/symex" xmlns:wpg="http://schemas.microsoft.com/office/word/2010/wordprocessingGroup" xmlns:wpi="http://schemas.microsoft.com/office/word/2010/wordprocessingInk" xmlns:wne="http://schemas.microsoft.com/office/word/2006/wordml" xmlns:wps="http://schemas.microsoft.com/office/word/2010/wordprocessingShape" mc:Ignorable="w14 w15 w16se w16cid w16 w16cex w16sdtdh w16du wp14">
   <w:body>
     <w:sdt>
       <w:sdtPr>
@@ -10,7 +10,6 @@
           <w:docPartUnique/>
         </w:docPartObj>
       </w:sdtPr>
-      <w:sdtEndPr/>
       <w:sdtContent>
         <w:p>
           <w:r>
@@ -267,12 +266,12 @@
               </mc:Choice>
               <mc:Fallback>
                 <w:pict>
-                  <v:group w14:anchorId="61A5E081" id="Groupe 7" o:spid="_x0000_s1026" style="position:absolute;margin-left:0;margin-top:0;width:8in;height:95.7pt;z-index:251662336;mso-width-percent:941;mso-height-percent:121;mso-top-percent:23;mso-position-horizontal:center;mso-position-horizontal-relative:page;mso-position-vertical-relative:page;mso-width-percent:941;mso-height-percent:121;mso-top-percent:23" coordorigin="" coordsize="73152,12161" o:gfxdata="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">
-                    <v:shape id="Rectangle 51" o:spid="_x0000_s1027" style="position:absolute;width:73152;height:11303;visibility:visible;mso-wrap-style:square;v-text-anchor:middle" coordsize="7312660,1129665" o:gfxdata="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" path="m,l7312660,r,1129665l3619500,733425,,1091565,,xe" fillcolor="#156082 [3204]" stroked="f" strokeweight="1pt">
+                  <v:group w14:anchorId="61A5E081" id="Groupe 7" o:spid="_x0000_s1026" style="position:absolute;margin-left:0;margin-top:0;width:8in;height:95.7pt;z-index:251662336;mso-width-percent:941;mso-height-percent:121;mso-top-percent:23;mso-position-horizontal:center;mso-position-horizontal-relative:page;mso-position-vertical-relative:page;mso-width-percent:941;mso-height-percent:121;mso-top-percent:23" coordorigin="" coordsize="73152,12161" o:gfxdata="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">
+                    <v:shape id="Rectangle 51" o:spid="_x0000_s1027" style="position:absolute;width:73152;height:11303;visibility:visible;mso-wrap-style:square;v-text-anchor:middle" coordsize="7312660,1129665" o:gfxdata="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" path="m,l7312660,r,1129665l3619500,733425,,1091565,,xe" fillcolor="#156082 [3204]" stroked="f" strokeweight="1pt">
                       <v:stroke joinstyle="miter"/>
                       <v:path arrowok="t" o:connecttype="custom" o:connectlocs="0,0;7315200,0;7315200,1130373;3620757,733885;0,1092249;0,0" o:connectangles="0,0,0,0,0,0"/>
                     </v:shape>
-                    <v:rect id="Rectangle 151" o:spid="_x0000_s1028" style="position:absolute;width:73152;height:12161;visibility:visible;mso-wrap-style:square;v-text-anchor:middle" o:gfxdata="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" stroked="f" strokeweight="1pt">
+                    <v:rect id="Rectangle 151" o:spid="_x0000_s1028" style="position:absolute;width:73152;height:12161;visibility:visible;mso-wrap-style:square;v-text-anchor:middle" o:gfxdata="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" stroked="f" strokeweight="1pt">
                       <v:fill r:id="rId8" o:title="" recolor="t" rotate="t" type="frame"/>
                     </v:rect>
                     <w10:wrap anchorx="page" anchory="page"/>
@@ -369,7 +368,6 @@
                                     <w:dataBinding w:prefixMappings="xmlns:ns0='http://purl.org/dc/elements/1.1/' xmlns:ns1='http://schemas.openxmlformats.org/package/2006/metadata/core-properties' " w:xpath="/ns1:coreProperties[1]/ns0:creator[1]" w:storeItemID="{6C3C8BC8-F283-45AE-878A-BAB7291924A1}"/>
                                     <w:text/>
                                   </w:sdtPr>
-                                  <w:sdtEndPr/>
                                   <w:sdtContent>
                                     <w:r>
                                       <w:rPr>
@@ -417,7 +415,6 @@
                                     <w:dataBinding w:prefixMappings="xmlns:ns0='http://schemas.microsoft.com/office/2006/coverPageProps' " w:xpath="/ns0:CoverPageProperties[1]/ns0:CompanyEmail[1]" w:storeItemID="{55AF091B-3C7A-41E3-B477-F2FDAA23CFDA}"/>
                                     <w:text/>
                                   </w:sdtPr>
-                                  <w:sdtEndPr/>
                                   <w:sdtContent>
                                     <w:r>
                                       <w:rPr>
@@ -484,7 +481,7 @@
                     <v:stroke joinstyle="miter"/>
                     <v:path gradientshapeok="t" o:connecttype="rect"/>
                   </v:shapetype>
-                  <v:shape id="Zone de texte 9" o:spid="_x0000_s1026" type="#_x0000_t202" style="position:absolute;left:0;text-align:left;margin-left:0;margin-top:0;width:8in;height:1in;z-index:251658241;visibility:visible;mso-wrap-style:square;mso-width-percent:941;mso-height-percent:92;mso-top-percent:818;mso-wrap-distance-left:9pt;mso-wrap-distance-top:0;mso-wrap-distance-right:9pt;mso-wrap-distance-bottom:0;mso-position-horizontal:center;mso-position-horizontal-relative:page;mso-position-vertical-relative:page;mso-width-percent:941;mso-height-percent:92;mso-top-percent:818;mso-width-relative:page;mso-height-relative:page;v-text-anchor:bottom" o:gfxdata="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" filled="f" stroked="f" strokeweight=".5pt">
+                  <v:shape id="Zone de texte 9" o:spid="_x0000_s1026" type="#_x0000_t202" style="position:absolute;left:0;text-align:left;margin-left:0;margin-top:0;width:8in;height:1in;z-index:251658241;visibility:visible;mso-wrap-style:square;mso-width-percent:941;mso-height-percent:92;mso-top-percent:818;mso-wrap-distance-left:9pt;mso-wrap-distance-top:0;mso-wrap-distance-right:9pt;mso-wrap-distance-bottom:0;mso-position-horizontal:center;mso-position-horizontal-relative:page;mso-position-vertical-relative:page;mso-width-percent:941;mso-height-percent:92;mso-top-percent:818;mso-width-relative:page;mso-height-relative:page;v-text-anchor:bottom" o:gfxdata="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" filled="f" stroked="f" strokeweight=".5pt">
                     <v:textbox inset="126pt,0,54pt,0">
                       <w:txbxContent>
                         <w:p>
@@ -512,7 +509,6 @@
                               <w:dataBinding w:prefixMappings="xmlns:ns0='http://purl.org/dc/elements/1.1/' xmlns:ns1='http://schemas.openxmlformats.org/package/2006/metadata/core-properties' " w:xpath="/ns1:coreProperties[1]/ns0:creator[1]" w:storeItemID="{6C3C8BC8-F283-45AE-878A-BAB7291924A1}"/>
                               <w:text/>
                             </w:sdtPr>
-                            <w:sdtEndPr/>
                             <w:sdtContent>
                               <w:r>
                                 <w:rPr>
@@ -560,7 +556,6 @@
                               <w:dataBinding w:prefixMappings="xmlns:ns0='http://schemas.microsoft.com/office/2006/coverPageProps' " w:xpath="/ns0:CoverPageProperties[1]/ns0:CompanyEmail[1]" w:storeItemID="{55AF091B-3C7A-41E3-B477-F2FDAA23CFDA}"/>
                               <w:text/>
                             </w:sdtPr>
-                            <w:sdtEndPr/>
                             <w:sdtContent>
                               <w:r>
                                 <w:rPr>
@@ -709,7 +704,6 @@
                                   <w:dataBinding w:prefixMappings="xmlns:ns0='http://schemas.microsoft.com/office/2006/coverPageProps' " w:xpath="/ns0:CoverPageProperties[1]/ns0:Abstract[1]" w:storeItemID="{55AF091B-3C7A-41E3-B477-F2FDAA23CFDA}"/>
                                   <w:text w:multiLine="1"/>
                                 </w:sdtPr>
-                                <w:sdtEndPr/>
                                 <w:sdtContent>
                                   <w:p>
                                     <w:pPr>
@@ -758,7 +752,7 @@
               </mc:Choice>
               <mc:Fallback>
                 <w:pict>
-                  <v:shape w14:anchorId="08CA4BA8" id="Zone de texte 11" o:spid="_x0000_s1027" type="#_x0000_t202" style="position:absolute;left:0;text-align:left;margin-left:0;margin-top:0;width:8in;height:79.5pt;z-index:251658242;visibility:visible;mso-wrap-style:square;mso-width-percent:941;mso-height-percent:100;mso-top-percent:700;mso-wrap-distance-left:9pt;mso-wrap-distance-top:0;mso-wrap-distance-right:9pt;mso-wrap-distance-bottom:0;mso-position-horizontal:center;mso-position-horizontal-relative:page;mso-position-vertical-relative:page;mso-width-percent:941;mso-height-percent:100;mso-top-percent:700;mso-width-relative:page;mso-height-relative:page;v-text-anchor:top" o:gfxdata="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" filled="f" stroked="f" strokeweight=".5pt">
+                  <v:shape w14:anchorId="08CA4BA8" id="Zone de texte 11" o:spid="_x0000_s1027" type="#_x0000_t202" style="position:absolute;left:0;text-align:left;margin-left:0;margin-top:0;width:8in;height:79.5pt;z-index:251658242;visibility:visible;mso-wrap-style:square;mso-width-percent:941;mso-height-percent:100;mso-top-percent:700;mso-wrap-distance-left:9pt;mso-wrap-distance-top:0;mso-wrap-distance-right:9pt;mso-wrap-distance-bottom:0;mso-position-horizontal:center;mso-position-horizontal-relative:page;mso-position-vertical-relative:page;mso-width-percent:941;mso-height-percent:100;mso-top-percent:700;mso-width-relative:page;mso-height-relative:page;v-text-anchor:top" o:gfxdata="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" filled="f" stroked="f" strokeweight=".5pt">
                     <v:textbox style="mso-fit-shape-to-text:t" inset="126pt,0,54pt,0">
                       <w:txbxContent>
                         <w:p>
@@ -958,7 +952,6 @@
                                   <w:dataBinding w:prefixMappings="xmlns:ns0='http://purl.org/dc/elements/1.1/' xmlns:ns1='http://schemas.openxmlformats.org/package/2006/metadata/core-properties' " w:xpath="/ns1:coreProperties[1]/ns0:subject[1]" w:storeItemID="{6C3C8BC8-F283-45AE-878A-BAB7291924A1}"/>
                                   <w:text/>
                                 </w:sdtPr>
-                                <w:sdtEndPr/>
                                 <w:sdtContent>
                                   <w:p>
                                     <w:pPr>
@@ -1003,7 +996,7 @@
               </mc:Choice>
               <mc:Fallback>
                 <w:pict>
-                  <v:shape w14:anchorId="4B6ADA81" id="Zone de texte 13" o:spid="_x0000_s1028" type="#_x0000_t202" style="position:absolute;left:0;text-align:left;margin-left:0;margin-top:0;width:8in;height:286.5pt;z-index:251658240;visibility:visible;mso-wrap-style:square;mso-width-percent:941;mso-height-percent:363;mso-top-percent:300;mso-wrap-distance-left:9pt;mso-wrap-distance-top:0;mso-wrap-distance-right:9pt;mso-wrap-distance-bottom:0;mso-position-horizontal:center;mso-position-horizontal-relative:page;mso-position-vertical-relative:page;mso-width-percent:941;mso-height-percent:363;mso-top-percent:300;mso-width-relative:page;mso-height-relative:page;v-text-anchor:bottom" o:gfxdata="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" filled="f" stroked="f" strokeweight=".5pt">
+                  <v:shape w14:anchorId="4B6ADA81" id="Zone de texte 13" o:spid="_x0000_s1028" type="#_x0000_t202" style="position:absolute;left:0;text-align:left;margin-left:0;margin-top:0;width:8in;height:286.5pt;z-index:251658240;visibility:visible;mso-wrap-style:square;mso-width-percent:941;mso-height-percent:363;mso-top-percent:300;mso-wrap-distance-left:9pt;mso-wrap-distance-top:0;mso-wrap-distance-right:9pt;mso-wrap-distance-bottom:0;mso-position-horizontal:center;mso-position-horizontal-relative:page;mso-position-vertical-relative:page;mso-width-percent:941;mso-height-percent:363;mso-top-percent:300;mso-width-relative:page;mso-height-relative:page;v-text-anchor:bottom" o:gfxdata="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" filled="f" stroked="f" strokeweight=".5pt">
                     <v:textbox inset="126pt,0,54pt,0">
                       <w:txbxContent>
                         <w:p>
@@ -1069,7 +1062,6 @@
                             <w:dataBinding w:prefixMappings="xmlns:ns0='http://purl.org/dc/elements/1.1/' xmlns:ns1='http://schemas.openxmlformats.org/package/2006/metadata/core-properties' " w:xpath="/ns1:coreProperties[1]/ns0:subject[1]" w:storeItemID="{6C3C8BC8-F283-45AE-878A-BAB7291924A1}"/>
                             <w:text/>
                           </w:sdtPr>
-                          <w:sdtEndPr/>
                           <w:sdtContent>
                             <w:p>
                               <w:pPr>
@@ -1168,7 +1160,7 @@
           <w:r>
             <w:fldChar w:fldCharType="separate"/>
           </w:r>
-          <w:hyperlink w:anchor="_Toc170767190" w:history="1">
+          <w:hyperlink w:anchor="_Toc170815859" w:history="1">
             <w:r>
               <w:rPr>
                 <w:rStyle w:val="Lienhypertexte"/>
@@ -1210,7 +1202,7 @@
                 <w:noProof/>
                 <w:webHidden/>
               </w:rPr>
-              <w:instrText xml:space="preserve"> PAGEREF _Toc170767190 \h </w:instrText>
+              <w:instrText xml:space="preserve"> PAGEREF _Toc170815859 \h </w:instrText>
             </w:r>
             <w:r>
               <w:rPr>
@@ -1254,7 +1246,7 @@
               <w:lang w:eastAsia="fr-FR"/>
             </w:rPr>
           </w:pPr>
-          <w:hyperlink w:anchor="_Toc170767191" w:history="1">
+          <w:hyperlink w:anchor="_Toc170815860" w:history="1">
             <w:r>
               <w:rPr>
                 <w:rStyle w:val="Lienhypertexte"/>
@@ -1296,7 +1288,7 @@
                 <w:noProof/>
                 <w:webHidden/>
               </w:rPr>
-              <w:instrText xml:space="preserve"> PAGEREF _Toc170767191 \h </w:instrText>
+              <w:instrText xml:space="preserve"> PAGEREF _Toc170815860 \h </w:instrText>
             </w:r>
             <w:r>
               <w:rPr>
@@ -1340,7 +1332,7 @@
               <w:lang w:eastAsia="fr-FR"/>
             </w:rPr>
           </w:pPr>
-          <w:hyperlink w:anchor="_Toc170767192" w:history="1">
+          <w:hyperlink w:anchor="_Toc170815861" w:history="1">
             <w:r>
               <w:rPr>
                 <w:rStyle w:val="Lienhypertexte"/>
@@ -1382,7 +1374,7 @@
                 <w:noProof/>
                 <w:webHidden/>
               </w:rPr>
-              <w:instrText xml:space="preserve"> PAGEREF _Toc170767192 \h </w:instrText>
+              <w:instrText xml:space="preserve"> PAGEREF _Toc170815861 \h </w:instrText>
             </w:r>
             <w:r>
               <w:rPr>
@@ -1426,7 +1418,7 @@
               <w:lang w:eastAsia="fr-FR"/>
             </w:rPr>
           </w:pPr>
-          <w:hyperlink w:anchor="_Toc170767193" w:history="1">
+          <w:hyperlink w:anchor="_Toc170815862" w:history="1">
             <w:r>
               <w:rPr>
                 <w:rStyle w:val="Lienhypertexte"/>
@@ -1468,7 +1460,7 @@
                 <w:noProof/>
                 <w:webHidden/>
               </w:rPr>
-              <w:instrText xml:space="preserve"> PAGEREF _Toc170767193 \h </w:instrText>
+              <w:instrText xml:space="preserve"> PAGEREF _Toc170815862 \h </w:instrText>
             </w:r>
             <w:r>
               <w:rPr>
@@ -1512,7 +1504,7 @@
               <w:lang w:eastAsia="fr-FR"/>
             </w:rPr>
           </w:pPr>
-          <w:hyperlink w:anchor="_Toc170767194" w:history="1">
+          <w:hyperlink w:anchor="_Toc170815863" w:history="1">
             <w:r>
               <w:rPr>
                 <w:rStyle w:val="Lienhypertexte"/>
@@ -1554,7 +1546,7 @@
                 <w:noProof/>
                 <w:webHidden/>
               </w:rPr>
-              <w:instrText xml:space="preserve"> PAGEREF _Toc170767194 \h </w:instrText>
+              <w:instrText xml:space="preserve"> PAGEREF _Toc170815863 \h </w:instrText>
             </w:r>
             <w:r>
               <w:rPr>
@@ -1598,7 +1590,7 @@
               <w:lang w:eastAsia="fr-FR"/>
             </w:rPr>
           </w:pPr>
-          <w:hyperlink w:anchor="_Toc170767195" w:history="1">
+          <w:hyperlink w:anchor="_Toc170815864" w:history="1">
             <w:r>
               <w:rPr>
                 <w:rStyle w:val="Lienhypertexte"/>
@@ -1640,7 +1632,7 @@
                 <w:noProof/>
                 <w:webHidden/>
               </w:rPr>
-              <w:instrText xml:space="preserve"> PAGEREF _Toc170767195 \h </w:instrText>
+              <w:instrText xml:space="preserve"> PAGEREF _Toc170815864 \h </w:instrText>
             </w:r>
             <w:r>
               <w:rPr>
@@ -1684,7 +1676,7 @@
               <w:lang w:eastAsia="fr-FR"/>
             </w:rPr>
           </w:pPr>
-          <w:hyperlink w:anchor="_Toc170767196" w:history="1">
+          <w:hyperlink w:anchor="_Toc170815865" w:history="1">
             <w:r>
               <w:rPr>
                 <w:rStyle w:val="Lienhypertexte"/>
@@ -1726,7 +1718,7 @@
                 <w:noProof/>
                 <w:webHidden/>
               </w:rPr>
-              <w:instrText xml:space="preserve"> PAGEREF _Toc170767196 \h </w:instrText>
+              <w:instrText xml:space="preserve"> PAGEREF _Toc170815865 \h </w:instrText>
             </w:r>
             <w:r>
               <w:rPr>
@@ -1770,7 +1762,7 @@
               <w:lang w:eastAsia="fr-FR"/>
             </w:rPr>
           </w:pPr>
-          <w:hyperlink w:anchor="_Toc170767197" w:history="1">
+          <w:hyperlink w:anchor="_Toc170815866" w:history="1">
             <w:r>
               <w:rPr>
                 <w:rStyle w:val="Lienhypertexte"/>
@@ -1812,7 +1804,7 @@
                 <w:noProof/>
                 <w:webHidden/>
               </w:rPr>
-              <w:instrText xml:space="preserve"> PAGEREF _Toc170767197 \h </w:instrText>
+              <w:instrText xml:space="preserve"> PAGEREF _Toc170815866 \h </w:instrText>
             </w:r>
             <w:r>
               <w:rPr>
@@ -1856,7 +1848,7 @@
               <w:lang w:eastAsia="fr-FR"/>
             </w:rPr>
           </w:pPr>
-          <w:hyperlink w:anchor="_Toc170767198" w:history="1">
+          <w:hyperlink w:anchor="_Toc170815867" w:history="1">
             <w:r>
               <w:rPr>
                 <w:rStyle w:val="Lienhypertexte"/>
@@ -1898,7 +1890,7 @@
                 <w:noProof/>
                 <w:webHidden/>
               </w:rPr>
-              <w:instrText xml:space="preserve"> PAGEREF _Toc170767198 \h </w:instrText>
+              <w:instrText xml:space="preserve"> PAGEREF _Toc170815867 \h </w:instrText>
             </w:r>
             <w:r>
               <w:rPr>
@@ -1942,7 +1934,7 @@
               <w:lang w:eastAsia="fr-FR"/>
             </w:rPr>
           </w:pPr>
-          <w:hyperlink w:anchor="_Toc170767199" w:history="1">
+          <w:hyperlink w:anchor="_Toc170815868" w:history="1">
             <w:r>
               <w:rPr>
                 <w:rStyle w:val="Lienhypertexte"/>
@@ -1984,7 +1976,7 @@
                 <w:noProof/>
                 <w:webHidden/>
               </w:rPr>
-              <w:instrText xml:space="preserve"> PAGEREF _Toc170767199 \h </w:instrText>
+              <w:instrText xml:space="preserve"> PAGEREF _Toc170815868 \h </w:instrText>
             </w:r>
             <w:r>
               <w:rPr>
@@ -2028,7 +2020,7 @@
               <w:lang w:eastAsia="fr-FR"/>
             </w:rPr>
           </w:pPr>
-          <w:hyperlink w:anchor="_Toc170767200" w:history="1">
+          <w:hyperlink w:anchor="_Toc170815869" w:history="1">
             <w:r>
               <w:rPr>
                 <w:rStyle w:val="Lienhypertexte"/>
@@ -2070,7 +2062,7 @@
                 <w:noProof/>
                 <w:webHidden/>
               </w:rPr>
-              <w:instrText xml:space="preserve"> PAGEREF _Toc170767200 \h </w:instrText>
+              <w:instrText xml:space="preserve"> PAGEREF _Toc170815869 \h </w:instrText>
             </w:r>
             <w:r>
               <w:rPr>
@@ -2114,7 +2106,7 @@
               <w:lang w:eastAsia="fr-FR"/>
             </w:rPr>
           </w:pPr>
-          <w:hyperlink w:anchor="_Toc170767201" w:history="1">
+          <w:hyperlink w:anchor="_Toc170815870" w:history="1">
             <w:r>
               <w:rPr>
                 <w:rStyle w:val="Lienhypertexte"/>
@@ -2156,7 +2148,7 @@
                 <w:noProof/>
                 <w:webHidden/>
               </w:rPr>
-              <w:instrText xml:space="preserve"> PAGEREF _Toc170767201 \h </w:instrText>
+              <w:instrText xml:space="preserve"> PAGEREF _Toc170815870 \h </w:instrText>
             </w:r>
             <w:r>
               <w:rPr>
@@ -2200,7 +2192,7 @@
               <w:lang w:eastAsia="fr-FR"/>
             </w:rPr>
           </w:pPr>
-          <w:hyperlink w:anchor="_Toc170767202" w:history="1">
+          <w:hyperlink w:anchor="_Toc170815871" w:history="1">
             <w:r>
               <w:rPr>
                 <w:rStyle w:val="Lienhypertexte"/>
@@ -2242,7 +2234,7 @@
                 <w:noProof/>
                 <w:webHidden/>
               </w:rPr>
-              <w:instrText xml:space="preserve"> PAGEREF _Toc170767202 \h </w:instrText>
+              <w:instrText xml:space="preserve"> PAGEREF _Toc170815871 \h </w:instrText>
             </w:r>
             <w:r>
               <w:rPr>
@@ -2286,7 +2278,7 @@
               <w:lang w:eastAsia="fr-FR"/>
             </w:rPr>
           </w:pPr>
-          <w:hyperlink w:anchor="_Toc170767203" w:history="1">
+          <w:hyperlink w:anchor="_Toc170815872" w:history="1">
             <w:r>
               <w:rPr>
                 <w:rStyle w:val="Lienhypertexte"/>
@@ -2328,7 +2320,7 @@
                 <w:noProof/>
                 <w:webHidden/>
               </w:rPr>
-              <w:instrText xml:space="preserve"> PAGEREF _Toc170767203 \h </w:instrText>
+              <w:instrText xml:space="preserve"> PAGEREF _Toc170815872 \h </w:instrText>
             </w:r>
             <w:r>
               <w:rPr>
@@ -2372,7 +2364,7 @@
               <w:lang w:eastAsia="fr-FR"/>
             </w:rPr>
           </w:pPr>
-          <w:hyperlink w:anchor="_Toc170767204" w:history="1">
+          <w:hyperlink w:anchor="_Toc170815873" w:history="1">
             <w:r>
               <w:rPr>
                 <w:rStyle w:val="Lienhypertexte"/>
@@ -2414,7 +2406,7 @@
                 <w:noProof/>
                 <w:webHidden/>
               </w:rPr>
-              <w:instrText xml:space="preserve"> PAGEREF _Toc170767204 \h </w:instrText>
+              <w:instrText xml:space="preserve"> PAGEREF _Toc170815873 \h </w:instrText>
             </w:r>
             <w:r>
               <w:rPr>
@@ -2458,7 +2450,7 @@
               <w:lang w:eastAsia="fr-FR"/>
             </w:rPr>
           </w:pPr>
-          <w:hyperlink w:anchor="_Toc170767205" w:history="1">
+          <w:hyperlink w:anchor="_Toc170815874" w:history="1">
             <w:r>
               <w:rPr>
                 <w:rStyle w:val="Lienhypertexte"/>
@@ -2500,7 +2492,7 @@
                 <w:noProof/>
                 <w:webHidden/>
               </w:rPr>
-              <w:instrText xml:space="preserve"> PAGEREF _Toc170767205 \h </w:instrText>
+              <w:instrText xml:space="preserve"> PAGEREF _Toc170815874 \h </w:instrText>
             </w:r>
             <w:r>
               <w:rPr>
@@ -2544,7 +2536,7 @@
               <w:lang w:eastAsia="fr-FR"/>
             </w:rPr>
           </w:pPr>
-          <w:hyperlink w:anchor="_Toc170767206" w:history="1">
+          <w:hyperlink w:anchor="_Toc170815875" w:history="1">
             <w:r>
               <w:rPr>
                 <w:rStyle w:val="Lienhypertexte"/>
@@ -2586,7 +2578,7 @@
                 <w:noProof/>
                 <w:webHidden/>
               </w:rPr>
-              <w:instrText xml:space="preserve"> PAGEREF _Toc170767206 \h </w:instrText>
+              <w:instrText xml:space="preserve"> PAGEREF _Toc170815875 \h </w:instrText>
             </w:r>
             <w:r>
               <w:rPr>
@@ -2630,7 +2622,7 @@
               <w:lang w:eastAsia="fr-FR"/>
             </w:rPr>
           </w:pPr>
-          <w:hyperlink w:anchor="_Toc170767207" w:history="1">
+          <w:hyperlink w:anchor="_Toc170815876" w:history="1">
             <w:r>
               <w:rPr>
                 <w:rStyle w:val="Lienhypertexte"/>
@@ -2672,7 +2664,7 @@
                 <w:noProof/>
                 <w:webHidden/>
               </w:rPr>
-              <w:instrText xml:space="preserve"> PAGEREF _Toc170767207 \h </w:instrText>
+              <w:instrText xml:space="preserve"> PAGEREF _Toc170815876 \h </w:instrText>
             </w:r>
             <w:r>
               <w:rPr>
@@ -2716,7 +2708,7 @@
               <w:lang w:eastAsia="fr-FR"/>
             </w:rPr>
           </w:pPr>
-          <w:hyperlink w:anchor="_Toc170767208" w:history="1">
+          <w:hyperlink w:anchor="_Toc170815877" w:history="1">
             <w:r>
               <w:rPr>
                 <w:rStyle w:val="Lienhypertexte"/>
@@ -2758,7 +2750,7 @@
                 <w:noProof/>
                 <w:webHidden/>
               </w:rPr>
-              <w:instrText xml:space="preserve"> PAGEREF _Toc170767208 \h </w:instrText>
+              <w:instrText xml:space="preserve"> PAGEREF _Toc170815877 \h </w:instrText>
             </w:r>
             <w:r>
               <w:rPr>
@@ -2802,7 +2794,7 @@
               <w:lang w:eastAsia="fr-FR"/>
             </w:rPr>
           </w:pPr>
-          <w:hyperlink w:anchor="_Toc170767209" w:history="1">
+          <w:hyperlink w:anchor="_Toc170815878" w:history="1">
             <w:r>
               <w:rPr>
                 <w:rStyle w:val="Lienhypertexte"/>
@@ -2844,7 +2836,7 @@
                 <w:noProof/>
                 <w:webHidden/>
               </w:rPr>
-              <w:instrText xml:space="preserve"> PAGEREF _Toc170767209 \h </w:instrText>
+              <w:instrText xml:space="preserve"> PAGEREF _Toc170815878 \h </w:instrText>
             </w:r>
             <w:r>
               <w:rPr>
@@ -2888,7 +2880,7 @@
               <w:lang w:eastAsia="fr-FR"/>
             </w:rPr>
           </w:pPr>
-          <w:hyperlink w:anchor="_Toc170767210" w:history="1">
+          <w:hyperlink w:anchor="_Toc170815879" w:history="1">
             <w:r>
               <w:rPr>
                 <w:rStyle w:val="Lienhypertexte"/>
@@ -2930,7 +2922,7 @@
                 <w:noProof/>
                 <w:webHidden/>
               </w:rPr>
-              <w:instrText xml:space="preserve"> PAGEREF _Toc170767210 \h </w:instrText>
+              <w:instrText xml:space="preserve"> PAGEREF _Toc170815879 \h </w:instrText>
             </w:r>
             <w:r>
               <w:rPr>
@@ -2974,7 +2966,7 @@
               <w:lang w:eastAsia="fr-FR"/>
             </w:rPr>
           </w:pPr>
-          <w:hyperlink w:anchor="_Toc170767211" w:history="1">
+          <w:hyperlink w:anchor="_Toc170815880" w:history="1">
             <w:r>
               <w:rPr>
                 <w:rStyle w:val="Lienhypertexte"/>
@@ -3016,7 +3008,7 @@
                 <w:noProof/>
                 <w:webHidden/>
               </w:rPr>
-              <w:instrText xml:space="preserve"> PAGEREF _Toc170767211 \h </w:instrText>
+              <w:instrText xml:space="preserve"> PAGEREF _Toc170815880 \h </w:instrText>
             </w:r>
             <w:r>
               <w:rPr>
@@ -3060,7 +3052,7 @@
               <w:lang w:eastAsia="fr-FR"/>
             </w:rPr>
           </w:pPr>
-          <w:hyperlink w:anchor="_Toc170767212" w:history="1">
+          <w:hyperlink w:anchor="_Toc170815881" w:history="1">
             <w:r>
               <w:rPr>
                 <w:rStyle w:val="Lienhypertexte"/>
@@ -3102,7 +3094,7 @@
                 <w:noProof/>
                 <w:webHidden/>
               </w:rPr>
-              <w:instrText xml:space="preserve"> PAGEREF _Toc170767212 \h </w:instrText>
+              <w:instrText xml:space="preserve"> PAGEREF _Toc170815881 \h </w:instrText>
             </w:r>
             <w:r>
               <w:rPr>
@@ -3146,7 +3138,7 @@
               <w:lang w:eastAsia="fr-FR"/>
             </w:rPr>
           </w:pPr>
-          <w:hyperlink w:anchor="_Toc170767213" w:history="1">
+          <w:hyperlink w:anchor="_Toc170815882" w:history="1">
             <w:r>
               <w:rPr>
                 <w:rStyle w:val="Lienhypertexte"/>
@@ -3188,7 +3180,7 @@
                 <w:noProof/>
                 <w:webHidden/>
               </w:rPr>
-              <w:instrText xml:space="preserve"> PAGEREF _Toc170767213 \h </w:instrText>
+              <w:instrText xml:space="preserve"> PAGEREF _Toc170815882 \h </w:instrText>
             </w:r>
             <w:r>
               <w:rPr>
@@ -3232,7 +3224,7 @@
               <w:lang w:eastAsia="fr-FR"/>
             </w:rPr>
           </w:pPr>
-          <w:hyperlink w:anchor="_Toc170767214" w:history="1">
+          <w:hyperlink w:anchor="_Toc170815883" w:history="1">
             <w:r>
               <w:rPr>
                 <w:rStyle w:val="Lienhypertexte"/>
@@ -3274,7 +3266,7 @@
                 <w:noProof/>
                 <w:webHidden/>
               </w:rPr>
-              <w:instrText xml:space="preserve"> PAGEREF _Toc170767214 \h </w:instrText>
+              <w:instrText xml:space="preserve"> PAGEREF _Toc170815883 \h </w:instrText>
             </w:r>
             <w:r>
               <w:rPr>
@@ -3318,7 +3310,7 @@
               <w:lang w:eastAsia="fr-FR"/>
             </w:rPr>
           </w:pPr>
-          <w:hyperlink w:anchor="_Toc170767215" w:history="1">
+          <w:hyperlink w:anchor="_Toc170815884" w:history="1">
             <w:r>
               <w:rPr>
                 <w:rStyle w:val="Lienhypertexte"/>
@@ -3360,7 +3352,7 @@
                 <w:noProof/>
                 <w:webHidden/>
               </w:rPr>
-              <w:instrText xml:space="preserve"> PAGEREF _Toc170767215 \h </w:instrText>
+              <w:instrText xml:space="preserve"> PAGEREF _Toc170815884 \h </w:instrText>
             </w:r>
             <w:r>
               <w:rPr>
@@ -3404,7 +3396,7 @@
               <w:lang w:eastAsia="fr-FR"/>
             </w:rPr>
           </w:pPr>
-          <w:hyperlink w:anchor="_Toc170767216" w:history="1">
+          <w:hyperlink w:anchor="_Toc170815885" w:history="1">
             <w:r>
               <w:rPr>
                 <w:rStyle w:val="Lienhypertexte"/>
@@ -3446,7 +3438,7 @@
                 <w:noProof/>
                 <w:webHidden/>
               </w:rPr>
-              <w:instrText xml:space="preserve"> PAGEREF _Toc170767216 \h </w:instrText>
+              <w:instrText xml:space="preserve"> PAGEREF _Toc170815885 \h </w:instrText>
             </w:r>
             <w:r>
               <w:rPr>
@@ -3490,7 +3482,7 @@
               <w:lang w:eastAsia="fr-FR"/>
             </w:rPr>
           </w:pPr>
-          <w:hyperlink w:anchor="_Toc170767217" w:history="1">
+          <w:hyperlink w:anchor="_Toc170815886" w:history="1">
             <w:r>
               <w:rPr>
                 <w:rStyle w:val="Lienhypertexte"/>
@@ -3532,7 +3524,7 @@
                 <w:noProof/>
                 <w:webHidden/>
               </w:rPr>
-              <w:instrText xml:space="preserve"> PAGEREF _Toc170767217 \h </w:instrText>
+              <w:instrText xml:space="preserve"> PAGEREF _Toc170815886 \h </w:instrText>
             </w:r>
             <w:r>
               <w:rPr>
@@ -3576,7 +3568,7 @@
               <w:lang w:eastAsia="fr-FR"/>
             </w:rPr>
           </w:pPr>
-          <w:hyperlink w:anchor="_Toc170767218" w:history="1">
+          <w:hyperlink w:anchor="_Toc170815887" w:history="1">
             <w:r>
               <w:rPr>
                 <w:rStyle w:val="Lienhypertexte"/>
@@ -3618,7 +3610,7 @@
                 <w:noProof/>
                 <w:webHidden/>
               </w:rPr>
-              <w:instrText xml:space="preserve"> PAGEREF _Toc170767218 \h </w:instrText>
+              <w:instrText xml:space="preserve"> PAGEREF _Toc170815887 \h </w:instrText>
             </w:r>
             <w:r>
               <w:rPr>
@@ -3662,7 +3654,7 @@
               <w:lang w:eastAsia="fr-FR"/>
             </w:rPr>
           </w:pPr>
-          <w:hyperlink w:anchor="_Toc170767219" w:history="1">
+          <w:hyperlink w:anchor="_Toc170815888" w:history="1">
             <w:r>
               <w:rPr>
                 <w:rStyle w:val="Lienhypertexte"/>
@@ -3704,7 +3696,7 @@
                 <w:noProof/>
                 <w:webHidden/>
               </w:rPr>
-              <w:instrText xml:space="preserve"> PAGEREF _Toc170767219 \h </w:instrText>
+              <w:instrText xml:space="preserve"> PAGEREF _Toc170815888 \h </w:instrText>
             </w:r>
             <w:r>
               <w:rPr>
@@ -3748,7 +3740,7 @@
               <w:lang w:eastAsia="fr-FR"/>
             </w:rPr>
           </w:pPr>
-          <w:hyperlink w:anchor="_Toc170767220" w:history="1">
+          <w:hyperlink w:anchor="_Toc170815889" w:history="1">
             <w:r>
               <w:rPr>
                 <w:rStyle w:val="Lienhypertexte"/>
@@ -3790,7 +3782,7 @@
                 <w:noProof/>
                 <w:webHidden/>
               </w:rPr>
-              <w:instrText xml:space="preserve"> PAGEREF _Toc170767220 \h </w:instrText>
+              <w:instrText xml:space="preserve"> PAGEREF _Toc170815889 \h </w:instrText>
             </w:r>
             <w:r>
               <w:rPr>
@@ -3834,7 +3826,7 @@
               <w:lang w:eastAsia="fr-FR"/>
             </w:rPr>
           </w:pPr>
-          <w:hyperlink w:anchor="_Toc170767221" w:history="1">
+          <w:hyperlink w:anchor="_Toc170815890" w:history="1">
             <w:r>
               <w:rPr>
                 <w:rStyle w:val="Lienhypertexte"/>
@@ -3876,7 +3868,7 @@
                 <w:noProof/>
                 <w:webHidden/>
               </w:rPr>
-              <w:instrText xml:space="preserve"> PAGEREF _Toc170767221 \h </w:instrText>
+              <w:instrText xml:space="preserve"> PAGEREF _Toc170815890 \h </w:instrText>
             </w:r>
             <w:r>
               <w:rPr>
@@ -3920,7 +3912,7 @@
               <w:lang w:eastAsia="fr-FR"/>
             </w:rPr>
           </w:pPr>
-          <w:hyperlink w:anchor="_Toc170767222" w:history="1">
+          <w:hyperlink w:anchor="_Toc170815891" w:history="1">
             <w:r>
               <w:rPr>
                 <w:rStyle w:val="Lienhypertexte"/>
@@ -3941,7 +3933,7 @@
                 <w:rStyle w:val="Lienhypertexte"/>
                 <w:noProof/>
               </w:rPr>
-              <w:t>Windows / Linux</w:t>
+              <w:t>MacOS</w:t>
             </w:r>
             <w:r>
               <w:rPr>
@@ -3962,7 +3954,7 @@
                 <w:noProof/>
                 <w:webHidden/>
               </w:rPr>
-              <w:instrText xml:space="preserve"> PAGEREF _Toc170767222 \h </w:instrText>
+              <w:instrText xml:space="preserve"> PAGEREF _Toc170815891 \h </w:instrText>
             </w:r>
             <w:r>
               <w:rPr>
@@ -4006,7 +3998,7 @@
               <w:lang w:eastAsia="fr-FR"/>
             </w:rPr>
           </w:pPr>
-          <w:hyperlink w:anchor="_Toc170767223" w:history="1">
+          <w:hyperlink w:anchor="_Toc170815892" w:history="1">
             <w:r>
               <w:rPr>
                 <w:rStyle w:val="Lienhypertexte"/>
@@ -4027,7 +4019,7 @@
                 <w:rStyle w:val="Lienhypertexte"/>
                 <w:noProof/>
               </w:rPr>
-              <w:t>MacOS</w:t>
+              <w:t>Windows / Linux</w:t>
             </w:r>
             <w:r>
               <w:rPr>
@@ -4048,7 +4040,7 @@
                 <w:noProof/>
                 <w:webHidden/>
               </w:rPr>
-              <w:instrText xml:space="preserve"> PAGEREF _Toc170767223 \h </w:instrText>
+              <w:instrText xml:space="preserve"> PAGEREF _Toc170815892 \h </w:instrText>
             </w:r>
             <w:r>
               <w:rPr>
@@ -4068,7 +4060,7 @@
                 <w:noProof/>
                 <w:webHidden/>
               </w:rPr>
-              <w:t>16</w:t>
+              <w:t>17</w:t>
             </w:r>
             <w:r>
               <w:rPr>
@@ -4092,7 +4084,7 @@
               <w:lang w:eastAsia="fr-FR"/>
             </w:rPr>
           </w:pPr>
-          <w:hyperlink w:anchor="_Toc170767224" w:history="1">
+          <w:hyperlink w:anchor="_Toc170815893" w:history="1">
             <w:r>
               <w:rPr>
                 <w:rStyle w:val="Lienhypertexte"/>
@@ -4134,7 +4126,7 @@
                 <w:noProof/>
                 <w:webHidden/>
               </w:rPr>
-              <w:instrText xml:space="preserve"> PAGEREF _Toc170767224 \h </w:instrText>
+              <w:instrText xml:space="preserve"> PAGEREF _Toc170815893 \h </w:instrText>
             </w:r>
             <w:r>
               <w:rPr>
@@ -4178,7 +4170,7 @@
               <w:lang w:eastAsia="fr-FR"/>
             </w:rPr>
           </w:pPr>
-          <w:hyperlink w:anchor="_Toc170767225" w:history="1">
+          <w:hyperlink w:anchor="_Toc170815894" w:history="1">
             <w:r>
               <w:rPr>
                 <w:rStyle w:val="Lienhypertexte"/>
@@ -4220,7 +4212,7 @@
                 <w:noProof/>
                 <w:webHidden/>
               </w:rPr>
-              <w:instrText xml:space="preserve"> PAGEREF _Toc170767225 \h </w:instrText>
+              <w:instrText xml:space="preserve"> PAGEREF _Toc170815894 \h </w:instrText>
             </w:r>
             <w:r>
               <w:rPr>
@@ -4264,7 +4256,7 @@
               <w:lang w:eastAsia="fr-FR"/>
             </w:rPr>
           </w:pPr>
-          <w:hyperlink w:anchor="_Toc170767226" w:history="1">
+          <w:hyperlink w:anchor="_Toc170815895" w:history="1">
             <w:r>
               <w:rPr>
                 <w:rStyle w:val="Lienhypertexte"/>
@@ -4306,7 +4298,93 @@
                 <w:noProof/>
                 <w:webHidden/>
               </w:rPr>
-              <w:instrText xml:space="preserve"> PAGEREF _Toc170767226 \h </w:instrText>
+              <w:instrText xml:space="preserve"> PAGEREF _Toc170815895 \h </w:instrText>
+            </w:r>
+            <w:r>
+              <w:rPr>
+                <w:noProof/>
+                <w:webHidden/>
+              </w:rPr>
+            </w:r>
+            <w:r>
+              <w:rPr>
+                <w:noProof/>
+                <w:webHidden/>
+              </w:rPr>
+              <w:fldChar w:fldCharType="separate"/>
+            </w:r>
+            <w:r>
+              <w:rPr>
+                <w:noProof/>
+                <w:webHidden/>
+              </w:rPr>
+              <w:t>17</w:t>
+            </w:r>
+            <w:r>
+              <w:rPr>
+                <w:noProof/>
+                <w:webHidden/>
+              </w:rPr>
+              <w:fldChar w:fldCharType="end"/>
+            </w:r>
+          </w:hyperlink>
+        </w:p>
+        <w:p>
+          <w:pPr>
+            <w:pStyle w:val="TM3"/>
+            <w:tabs>
+              <w:tab w:val="left" w:pos="1440"/>
+              <w:tab w:val="right" w:leader="dot" w:pos="9062"/>
+            </w:tabs>
+            <w:rPr>
+              <w:rFonts w:eastAsiaTheme="minorEastAsia"/>
+              <w:noProof/>
+              <w:lang w:eastAsia="fr-FR"/>
+            </w:rPr>
+          </w:pPr>
+          <w:hyperlink w:anchor="_Toc170815896" w:history="1">
+            <w:r>
+              <w:rPr>
+                <w:rStyle w:val="Lienhypertexte"/>
+                <w:noProof/>
+              </w:rPr>
+              <w:t>6.5.3.</w:t>
+            </w:r>
+            <w:r>
+              <w:rPr>
+                <w:rFonts w:eastAsiaTheme="minorEastAsia"/>
+                <w:noProof/>
+                <w:lang w:eastAsia="fr-FR"/>
+              </w:rPr>
+              <w:tab/>
+            </w:r>
+            <w:r>
+              <w:rPr>
+                <w:rStyle w:val="Lienhypertexte"/>
+                <w:noProof/>
+              </w:rPr>
+              <w:t>Dossier ressources</w:t>
+            </w:r>
+            <w:r>
+              <w:rPr>
+                <w:noProof/>
+                <w:webHidden/>
+              </w:rPr>
+              <w:tab/>
+            </w:r>
+            <w:r>
+              <w:rPr>
+                <w:noProof/>
+                <w:webHidden/>
+              </w:rPr>
+              <w:fldChar w:fldCharType="begin"/>
+            </w:r>
+            <w:r>
+              <w:rPr>
+                <w:noProof/>
+                <w:webHidden/>
+              </w:rPr>
+              <w:instrText xml:space="preserve"> PAGEREF _Toc170815896 \h </w:instrText>
             </w:r>
             <w:r>
               <w:rPr>
@@ -4350,7 +4428,7 @@
               <w:lang w:eastAsia="fr-FR"/>
             </w:rPr>
           </w:pPr>
-          <w:hyperlink w:anchor="_Toc170767227" w:history="1">
+          <w:hyperlink w:anchor="_Toc170815897" w:history="1">
             <w:r>
               <w:rPr>
                 <w:rStyle w:val="Lienhypertexte"/>
@@ -4392,7 +4470,7 @@
                 <w:noProof/>
                 <w:webHidden/>
               </w:rPr>
-              <w:instrText xml:space="preserve"> PAGEREF _Toc170767227 \h </w:instrText>
+              <w:instrText xml:space="preserve"> PAGEREF _Toc170815897 \h </w:instrText>
             </w:r>
             <w:r>
               <w:rPr>
@@ -4449,7 +4527,7 @@
       <w:pPr>
         <w:pStyle w:val="Titre1"/>
       </w:pPr>
-      <w:bookmarkStart w:id="0" w:name="_Toc170767190"/>
+      <w:bookmarkStart w:id="0" w:name="_Toc170815859"/>
       <w:r>
         <w:lastRenderedPageBreak/>
         <w:t>Cahier des charges</w:t>
@@ -4464,7 +4542,7 @@
           <w:szCs w:val="28"/>
         </w:rPr>
       </w:pPr>
-      <w:bookmarkStart w:id="1" w:name="_Toc170767191"/>
+      <w:bookmarkStart w:id="1" w:name="_Toc170815860"/>
       <w:r>
         <w:t>Fonctionnalités du système</w:t>
       </w:r>
@@ -4474,7 +4552,7 @@
       <w:pPr>
         <w:pStyle w:val="Titre3"/>
       </w:pPr>
-      <w:bookmarkStart w:id="2" w:name="_Toc170767192"/>
+      <w:bookmarkStart w:id="2" w:name="_Toc170815861"/>
       <w:r>
         <w:t>Gestion des données</w:t>
       </w:r>
@@ -4614,7 +4692,7 @@
       <w:pPr>
         <w:pStyle w:val="Titre3"/>
       </w:pPr>
-      <w:bookmarkStart w:id="3" w:name="_Toc170767193"/>
+      <w:bookmarkStart w:id="3" w:name="_Toc170815862"/>
       <w:r>
         <w:t>Opérations sur les données</w:t>
       </w:r>
@@ -4738,7 +4816,7 @@
           <w:szCs w:val="28"/>
         </w:rPr>
       </w:pPr>
-      <w:bookmarkStart w:id="4" w:name="_Toc170767194"/>
+      <w:bookmarkStart w:id="4" w:name="_Toc170815863"/>
       <w:r>
         <w:t>Architecture du système</w:t>
       </w:r>
@@ -4875,7 +4953,7 @@
           <w:szCs w:val="28"/>
         </w:rPr>
       </w:pPr>
-      <w:bookmarkStart w:id="5" w:name="_Toc170767195"/>
+      <w:bookmarkStart w:id="5" w:name="_Toc170815864"/>
       <w:r>
         <w:t>Gestion des données</w:t>
       </w:r>
@@ -4901,7 +4979,7 @@
           <w:szCs w:val="28"/>
         </w:rPr>
       </w:pPr>
-      <w:bookmarkStart w:id="6" w:name="_Toc170767196"/>
+      <w:bookmarkStart w:id="6" w:name="_Toc170815865"/>
       <w:r>
         <w:t>Gestion des échanges client/serveur</w:t>
       </w:r>
@@ -4921,7 +4999,7 @@
           <w:szCs w:val="28"/>
         </w:rPr>
       </w:pPr>
-      <w:bookmarkStart w:id="7" w:name="_Toc170767197"/>
+      <w:bookmarkStart w:id="7" w:name="_Toc170815866"/>
       <w:r>
         <w:t>Technologies à utiliser</w:t>
       </w:r>
@@ -4948,7 +5026,15 @@
         </w:numPr>
       </w:pPr>
       <w:r>
-        <w:t>Middleware : RMI (Remote Method Invocation)</w:t>
+        <w:t>Middleware : RMI (</w:t>
+      </w:r>
+      <w:proofErr w:type="spellStart"/>
+      <w:r>
+        <w:t>Remote</w:t>
+      </w:r>
+      <w:proofErr w:type="spellEnd"/>
+      <w:r>
+        <w:t xml:space="preserve"> Method Invocation)</w:t>
       </w:r>
     </w:p>
     <w:p>
@@ -4972,7 +5058,7 @@
           <w:szCs w:val="28"/>
         </w:rPr>
       </w:pPr>
-      <w:bookmarkStart w:id="8" w:name="_Toc170767198"/>
+      <w:bookmarkStart w:id="8" w:name="_Toc170815867"/>
       <w:r>
         <w:t>Consignes spécifiques</w:t>
       </w:r>
@@ -5009,7 +5095,7 @@
       <w:pPr>
         <w:pStyle w:val="Titre1"/>
       </w:pPr>
-      <w:bookmarkStart w:id="9" w:name="_Toc170767199"/>
+      <w:bookmarkStart w:id="9" w:name="_Toc170815868"/>
       <w:r>
         <w:lastRenderedPageBreak/>
         <w:t>Architecture</w:t>
@@ -5020,7 +5106,7 @@
       <w:pPr>
         <w:pStyle w:val="Titre2"/>
       </w:pPr>
-      <w:bookmarkStart w:id="10" w:name="_Toc170767200"/>
+      <w:bookmarkStart w:id="10" w:name="_Toc170815869"/>
       <w:r>
         <w:t>Architecture</w:t>
       </w:r>
@@ -5207,9 +5293,11 @@
       <w:r>
         <w:t xml:space="preserve"> </w:t>
       </w:r>
+      <w:proofErr w:type="gramStart"/>
       <w:r>
         <w:t>oranges</w:t>
       </w:r>
+      <w:proofErr w:type="gramEnd"/>
       <w:r>
         <w:t xml:space="preserve"> </w:t>
       </w:r>
@@ -5275,7 +5363,7 @@
       <w:pPr>
         <w:pStyle w:val="Titre2"/>
       </w:pPr>
-      <w:bookmarkStart w:id="11" w:name="_Toc170767201"/>
+      <w:bookmarkStart w:id="11" w:name="_Toc170815870"/>
       <w:r>
         <w:t>MCD</w:t>
       </w:r>
@@ -5411,7 +5499,7 @@
       <w:pPr>
         <w:pStyle w:val="Titre1"/>
       </w:pPr>
-      <w:bookmarkStart w:id="12" w:name="_Toc170767202"/>
+      <w:bookmarkStart w:id="12" w:name="_Toc170815871"/>
       <w:r>
         <w:lastRenderedPageBreak/>
         <w:t>Backend</w:t>
@@ -5422,7 +5510,7 @@
       <w:pPr>
         <w:pStyle w:val="Titre2"/>
       </w:pPr>
-      <w:bookmarkStart w:id="13" w:name="_Toc170767203"/>
+      <w:bookmarkStart w:id="13" w:name="_Toc170815872"/>
       <w:r>
         <w:t>RMI</w:t>
       </w:r>
@@ -5432,7 +5520,7 @@
       <w:pPr>
         <w:pStyle w:val="Titre3"/>
       </w:pPr>
-      <w:bookmarkStart w:id="14" w:name="_Toc170767204"/>
+      <w:bookmarkStart w:id="14" w:name="_Toc170815873"/>
       <w:r>
         <w:t>Technologie</w:t>
       </w:r>
@@ -5477,7 +5565,15 @@
     </w:p>
     <w:p>
       <w:r>
-        <w:t>RMI, ou Remote Method Invocation, est une technologie Java permettant à un programme sur une machine virtuelle Java d'invoquer des méthodes sur un objet situé sur une autre machine virtuelle. Développée par Sun Microsystems (aujourd'hui Oracle Corporation), RMI facilite la communication entre applications distribuées en offrant une abstraction des mécanismes de réseau sous-jacents. Cette technologie utilise les principes d'appel de méthode à distance pour permettre aux développeurs de créer des applications distribuées de manière transparente, en se concentrant sur la logique métier plutôt que sur les détails de la communication réseau.</w:t>
+        <w:t xml:space="preserve">RMI, ou </w:t>
+      </w:r>
+      <w:proofErr w:type="spellStart"/>
+      <w:r>
+        <w:t>Remote</w:t>
+      </w:r>
+      <w:proofErr w:type="spellEnd"/>
+      <w:r>
+        <w:t xml:space="preserve"> Method Invocation, est une technologie Java permettant à un programme sur une machine virtuelle Java d'invoquer des méthodes sur un objet situé sur une autre machine virtuelle. Développée par Sun Microsystems (aujourd'hui Oracle Corporation), RMI facilite la communication entre applications distribuées en offrant une abstraction des mécanismes de réseau sous-jacents. Cette technologie utilise les principes d'appel de méthode à distance pour permettre aux développeurs de créer des applications distribuées de manière transparente, en se concentrant sur la logique métier plutôt que sur les détails de la communication réseau.</w:t>
       </w:r>
     </w:p>
     <w:p>
@@ -5500,7 +5596,7 @@
       <w:pPr>
         <w:pStyle w:val="Titre3"/>
       </w:pPr>
-      <w:bookmarkStart w:id="15" w:name="_Toc170767205"/>
+      <w:bookmarkStart w:id="15" w:name="_Toc170815874"/>
       <w:r>
         <w:t>Bonnes pratiques</w:t>
       </w:r>
@@ -5640,7 +5736,7 @@
       <w:pPr>
         <w:pStyle w:val="Titre2"/>
       </w:pPr>
-      <w:bookmarkStart w:id="16" w:name="_Toc170767206"/>
+      <w:bookmarkStart w:id="16" w:name="_Toc170815875"/>
       <w:r>
         <w:t>Base</w:t>
       </w:r>
@@ -5656,7 +5752,7 @@
       <w:pPr>
         <w:pStyle w:val="Titre3"/>
       </w:pPr>
-      <w:bookmarkStart w:id="17" w:name="_Toc170767207"/>
+      <w:bookmarkStart w:id="17" w:name="_Toc170815876"/>
       <w:r>
         <w:t>Technologie</w:t>
       </w:r>
@@ -5740,7 +5836,7 @@
       <w:pPr>
         <w:pStyle w:val="Titre3"/>
       </w:pPr>
-      <w:bookmarkStart w:id="18" w:name="_Toc170767208"/>
+      <w:bookmarkStart w:id="18" w:name="_Toc170815877"/>
       <w:r>
         <w:t>Synchronisation</w:t>
       </w:r>
@@ -6092,7 +6188,7 @@
       <w:pPr>
         <w:pStyle w:val="Titre3"/>
       </w:pPr>
-      <w:bookmarkStart w:id="22" w:name="_Toc170767209"/>
+      <w:bookmarkStart w:id="22" w:name="_Toc170815878"/>
       <w:r>
         <w:t>Bonnes pratiques</w:t>
       </w:r>
@@ -6191,7 +6287,7 @@
       <w:pPr>
         <w:pStyle w:val="Titre1"/>
       </w:pPr>
-      <w:bookmarkStart w:id="23" w:name="_Toc170767210"/>
+      <w:bookmarkStart w:id="23" w:name="_Toc170815879"/>
       <w:r>
         <w:lastRenderedPageBreak/>
         <w:t>Frontend</w:t>
@@ -6202,7 +6298,7 @@
       <w:pPr>
         <w:pStyle w:val="Titre2"/>
       </w:pPr>
-      <w:bookmarkStart w:id="24" w:name="_Toc170767211"/>
+      <w:bookmarkStart w:id="24" w:name="_Toc170815880"/>
       <w:r>
         <w:t>Technologies</w:t>
       </w:r>
@@ -6219,7 +6315,17 @@
         <w:t>, nous</w:t>
       </w:r>
       <w:r>
-        <w:t xml:space="preserve"> avions plusieurs choix a notre disposition</w:t>
+        <w:t xml:space="preserve"> avions plusieurs choix </w:t>
+      </w:r>
+      <w:proofErr w:type="spellStart"/>
+      <w:proofErr w:type="gramStart"/>
+      <w:r>
+        <w:t>a</w:t>
+      </w:r>
+      <w:proofErr w:type="spellEnd"/>
+      <w:proofErr w:type="gramEnd"/>
+      <w:r>
+        <w:t xml:space="preserve"> notre disposition</w:t>
       </w:r>
       <w:r>
         <w:t xml:space="preserve">, </w:t>
@@ -6309,12 +6415,19 @@
       <w:r>
         <w:t>’IDE « </w:t>
       </w:r>
-      <w:r>
-        <w:t xml:space="preserve">Jetbrains </w:t>
-      </w:r>
+      <w:proofErr w:type="spellStart"/>
+      <w:r>
+        <w:t>Jetbrains</w:t>
+      </w:r>
+      <w:proofErr w:type="spellEnd"/>
+      <w:r>
+        <w:t xml:space="preserve"> </w:t>
+      </w:r>
+      <w:proofErr w:type="spellStart"/>
       <w:r>
         <w:t>IntelliJ</w:t>
       </w:r>
+      <w:proofErr w:type="spellEnd"/>
       <w:r>
         <w:t> »</w:t>
       </w:r>
@@ -6355,17 +6468,30 @@
         <w:t xml:space="preserve">petit projet </w:t>
       </w:r>
       <w:r>
-        <w:t xml:space="preserve">comparé a Swing. De plus, pour la conception il faut soit passer par </w:t>
+        <w:t xml:space="preserve">comparé </w:t>
+      </w:r>
+      <w:proofErr w:type="spellStart"/>
+      <w:r>
+        <w:t>a</w:t>
+      </w:r>
+      <w:proofErr w:type="spellEnd"/>
+      <w:r>
+        <w:t xml:space="preserve"> Swing. De plus, pour la conception il faut soit passer par </w:t>
       </w:r>
       <w:r>
         <w:t>du code, soit un logiciel externe</w:t>
       </w:r>
       <w:r>
-        <w:t xml:space="preserve"> car Intelli</w:t>
+        <w:t xml:space="preserve"> car </w:t>
+      </w:r>
+      <w:proofErr w:type="spellStart"/>
+      <w:r>
+        <w:t>Intelli</w:t>
       </w:r>
       <w:r>
         <w:t>J</w:t>
       </w:r>
+      <w:proofErr w:type="spellEnd"/>
       <w:r>
         <w:t xml:space="preserve"> n’a pas d’éditeur intégré</w:t>
       </w:r>
@@ -6438,8 +6564,13 @@
     </w:p>
     <w:p>
       <w:r>
-        <w:t>Cette librairie est JdatePicker</w:t>
-      </w:r>
+        <w:t xml:space="preserve">Cette librairie est </w:t>
+      </w:r>
+      <w:proofErr w:type="spellStart"/>
+      <w:r>
+        <w:t>JdatePicker</w:t>
+      </w:r>
+      <w:proofErr w:type="spellEnd"/>
       <w:r>
         <w:t>, ancienne</w:t>
       </w:r>
@@ -6453,7 +6584,7 @@
         <w:t xml:space="preserve"> </w:t>
       </w:r>
       <w:r>
-        <w:t xml:space="preserve">nous a évité de soit passer par des champs de textes qui </w:t>
+        <w:t xml:space="preserve">nous a évité de passer par des champs de textes qui </w:t>
       </w:r>
       <w:r>
         <w:t xml:space="preserve">ne sont pas </w:t>
@@ -6468,7 +6599,10 @@
         <w:t xml:space="preserve"> utiliser pour </w:t>
       </w:r>
       <w:r>
-        <w:t>des utilisateurs finaux.</w:t>
+        <w:t>des utilisateurs finaux</w:t>
+      </w:r>
+      <w:r>
+        <w:t xml:space="preserve"> soit recoder une fonctionnalité de calendrier.</w:t>
       </w:r>
     </w:p>
     <w:p>
@@ -6544,15 +6678,20 @@
         <w:fldChar w:fldCharType="end"/>
       </w:r>
       <w:r>
-        <w:t xml:space="preserve"> - Sélection de date avec JdatePicker</w:t>
-      </w:r>
+        <w:t xml:space="preserve"> - Sélection de date avec </w:t>
+      </w:r>
+      <w:proofErr w:type="spellStart"/>
+      <w:r>
+        <w:t>JdatePicker</w:t>
+      </w:r>
+      <w:proofErr w:type="spellEnd"/>
     </w:p>
     <w:p/>
     <w:p>
       <w:pPr>
         <w:pStyle w:val="Titre2"/>
       </w:pPr>
-      <w:bookmarkStart w:id="25" w:name="_Toc170767212"/>
+      <w:bookmarkStart w:id="25" w:name="_Toc170815881"/>
       <w:r>
         <w:t>Bonnes pratiques</w:t>
       </w:r>
@@ -6566,13 +6705,42 @@
         <w:t>concepteur</w:t>
       </w:r>
       <w:r>
-        <w:t xml:space="preserve"> de fenêtres intégré dans a IntelliJ pour faciliter la conception et la prévisualisation.</w:t>
+        <w:t xml:space="preserve"> de fenêtres intégré dans a </w:t>
+      </w:r>
+      <w:proofErr w:type="spellStart"/>
+      <w:r>
+        <w:t>IntelliJ</w:t>
+      </w:r>
+      <w:proofErr w:type="spellEnd"/>
+      <w:r>
+        <w:t xml:space="preserve"> pour faciliter la conception et la prévisualisation.</w:t>
       </w:r>
     </w:p>
     <w:p/>
     <w:p>
       <w:r>
-        <w:t>La gestion des connexions est centralisée dans la classe Main, ce qui permet une maintenance et un débogage simplifiés. L'interface utilisateur est cohérente, avec des méthodes uniformes pour les actions et le chargement des données, comme la méthode refreshData() utilisée dans divers onglets. Les événements utilisateur sont gérés par des listeners liés aux composants graphiques de Swing.</w:t>
+        <w:t xml:space="preserve">La gestion des connexions est centralisée dans la classe Main, ce qui permet une maintenance et un débogage simplifiés. L'interface utilisateur est cohérente, avec des méthodes uniformes pour les actions et le chargement des données, comme la méthode </w:t>
+      </w:r>
+      <w:proofErr w:type="spellStart"/>
+      <w:proofErr w:type="gramStart"/>
+      <w:r>
+        <w:t>refreshData</w:t>
+      </w:r>
+      <w:proofErr w:type="spellEnd"/>
+      <w:r>
+        <w:t>(</w:t>
+      </w:r>
+      <w:proofErr w:type="gramEnd"/>
+      <w:r>
+        <w:t xml:space="preserve">) utilisée dans divers onglets. Les événements utilisateur sont gérés par des </w:t>
+      </w:r>
+      <w:proofErr w:type="spellStart"/>
+      <w:r>
+        <w:t>listeners</w:t>
+      </w:r>
+      <w:proofErr w:type="spellEnd"/>
+      <w:r>
+        <w:t xml:space="preserve"> liés aux composants graphiques de Swing.</w:t>
       </w:r>
     </w:p>
     <w:p/>
@@ -6585,7 +6753,15 @@
         <w:t xml:space="preserve">modulaires et réutilisables, et </w:t>
       </w:r>
       <w:r>
-        <w:t xml:space="preserve">des dialogues de confirmation (JOptionPane) sont utilisés </w:t>
+        <w:t>des dialogues de confirmation (</w:t>
+      </w:r>
+      <w:proofErr w:type="spellStart"/>
+      <w:r>
+        <w:t>JOptionPane</w:t>
+      </w:r>
+      <w:proofErr w:type="spellEnd"/>
+      <w:r>
+        <w:t xml:space="preserve">) sont utilisés </w:t>
       </w:r>
       <w:r>
         <w:t>pour</w:t>
@@ -6622,7 +6798,7 @@
       <w:pPr>
         <w:pStyle w:val="Titre2"/>
       </w:pPr>
-      <w:bookmarkStart w:id="26" w:name="_Toc170767213"/>
+      <w:bookmarkStart w:id="26" w:name="_Toc170815882"/>
       <w:r>
         <w:t>Prés</w:t>
       </w:r>
@@ -6699,7 +6875,25 @@
     <w:p/>
     <w:p>
       <w:r>
-        <w:t>Nous avons a notre disposition 3 parties, celle de gauche qui liste les articles disponibles dans le magasin triés par catégories a droite une zone vide et en bas un total et un bouton valider le panier</w:t>
+        <w:t xml:space="preserve">Nous avons </w:t>
+      </w:r>
+      <w:proofErr w:type="spellStart"/>
+      <w:proofErr w:type="gramStart"/>
+      <w:r>
+        <w:t>a</w:t>
+      </w:r>
+      <w:proofErr w:type="spellEnd"/>
+      <w:proofErr w:type="gramEnd"/>
+      <w:r>
+        <w:t xml:space="preserve"> notre disposition 3 parties, celle de gauche qui liste les articles disponibles dans le magasin triés par catégories </w:t>
+      </w:r>
+      <w:proofErr w:type="spellStart"/>
+      <w:r>
+        <w:t>a</w:t>
+      </w:r>
+      <w:proofErr w:type="spellEnd"/>
+      <w:r>
+        <w:t xml:space="preserve"> droite une zone vide et en bas un total et un bouton valider le panier</w:t>
       </w:r>
       <w:r>
         <w:t xml:space="preserve"> qui est grisé par défaut.</w:t>
@@ -6814,9 +7008,11 @@
       <w:r>
         <w:t>« </w:t>
       </w:r>
+      <w:proofErr w:type="spellStart"/>
       <w:r>
         <w:t>Chaps</w:t>
       </w:r>
+      <w:proofErr w:type="spellEnd"/>
       <w:r>
         <w:t> »</w:t>
       </w:r>
@@ -7112,7 +7308,15 @@
         <w:t xml:space="preserve">Après paiement nous remarquons que </w:t>
       </w:r>
       <w:r>
-        <w:t>la quantité en stocks des « Chaps » par exemple a diminué</w:t>
+        <w:t>la quantité en stocks des « </w:t>
+      </w:r>
+      <w:proofErr w:type="spellStart"/>
+      <w:r>
+        <w:t>Chaps</w:t>
+      </w:r>
+      <w:proofErr w:type="spellEnd"/>
+      <w:r>
+        <w:t> » par exemple a diminué</w:t>
       </w:r>
       <w:r>
         <w:t xml:space="preserve"> (initialement 10, </w:t>
@@ -7623,7 +7827,7 @@
       <w:pPr>
         <w:pStyle w:val="Titre1"/>
       </w:pPr>
-      <w:bookmarkStart w:id="27" w:name="_Toc170767214"/>
+      <w:bookmarkStart w:id="27" w:name="_Toc170815883"/>
       <w:r>
         <w:lastRenderedPageBreak/>
         <w:t>Procédure d’utilisation</w:t>
@@ -7634,7 +7838,7 @@
       <w:pPr>
         <w:pStyle w:val="Titre2"/>
       </w:pPr>
-      <w:bookmarkStart w:id="28" w:name="_Toc170767215"/>
+      <w:bookmarkStart w:id="28" w:name="_Toc170815884"/>
       <w:r>
         <w:t>Prérequis</w:t>
       </w:r>
@@ -7675,7 +7879,13 @@
         </w:numPr>
       </w:pPr>
       <w:r>
-        <w:t>Télécharger un JDK 21 au format « </w:t>
+        <w:t xml:space="preserve">Télécharger un JDK </w:t>
+      </w:r>
+      <w:r>
+        <w:t>(testé 21.0.3 et 22.0.1)</w:t>
+      </w:r>
+      <w:r>
+        <w:t xml:space="preserve"> au format « </w:t>
       </w:r>
       <w:r>
         <w:t>Compressed Archive</w:t>
@@ -7770,7 +7980,7 @@
       <w:pPr>
         <w:pStyle w:val="Titre2"/>
       </w:pPr>
-      <w:bookmarkStart w:id="29" w:name="_Toc170767216"/>
+      <w:bookmarkStart w:id="29" w:name="_Toc170815885"/>
       <w:r>
         <w:t>Lancement des bases de données</w:t>
       </w:r>
@@ -7911,6 +8121,7 @@
           <w:szCs w:val="20"/>
         </w:rPr>
       </w:pPr>
+      <w:proofErr w:type="gramStart"/>
       <w:r>
         <w:rPr>
           <w:rFonts w:ascii="Menlo" w:hAnsi="Menlo" w:cs="Menlo"/>
@@ -7919,7 +8130,18 @@
           <w:sz w:val="20"/>
           <w:szCs w:val="20"/>
         </w:rPr>
-        <w:t xml:space="preserve">cd </w:t>
+        <w:t>cd</w:t>
+      </w:r>
+      <w:proofErr w:type="gramEnd"/>
+      <w:r>
+        <w:rPr>
+          <w:rFonts w:ascii="Menlo" w:hAnsi="Menlo" w:cs="Menlo"/>
+          <w:color w:val="000000"/>
+          <w:kern w:val="0"/>
+          <w:sz w:val="20"/>
+          <w:szCs w:val="20"/>
+        </w:rPr>
+        <w:t xml:space="preserve"> </w:t>
       </w:r>
       <w:bookmarkStart w:id="32" w:name="_Hlk170758392"/>
       <w:r>
@@ -8104,6 +8326,7 @@
           <w:szCs w:val="20"/>
         </w:rPr>
       </w:pPr>
+      <w:proofErr w:type="gramStart"/>
       <w:r>
         <w:rPr>
           <w:rFonts w:ascii="Menlo" w:hAnsi="Menlo" w:cs="Menlo"/>
@@ -8112,7 +8335,18 @@
           <w:sz w:val="20"/>
           <w:szCs w:val="20"/>
         </w:rPr>
-        <w:t xml:space="preserve">cd </w:t>
+        <w:t>cd</w:t>
+      </w:r>
+      <w:proofErr w:type="gramEnd"/>
+      <w:r>
+        <w:rPr>
+          <w:rFonts w:ascii="Menlo" w:hAnsi="Menlo" w:cs="Menlo"/>
+          <w:color w:val="000000"/>
+          <w:kern w:val="0"/>
+          <w:sz w:val="20"/>
+          <w:szCs w:val="20"/>
+        </w:rPr>
+        <w:t xml:space="preserve"> </w:t>
       </w:r>
       <w:r>
         <w:rPr>
@@ -8170,6 +8404,7 @@
         </w:rPr>
         <w:t>docker/</w:t>
       </w:r>
+      <w:proofErr w:type="spellStart"/>
       <w:r>
         <w:rPr>
           <w:rFonts w:ascii="Menlo" w:hAnsi="Menlo" w:cs="Menlo"/>
@@ -8180,6 +8415,7 @@
         </w:rPr>
         <w:t>client-server</w:t>
       </w:r>
+      <w:proofErr w:type="spellEnd"/>
     </w:p>
     <w:p>
       <w:pPr>
@@ -8226,7 +8462,7 @@
       <w:pPr>
         <w:pStyle w:val="Titre2"/>
       </w:pPr>
-      <w:bookmarkStart w:id="36" w:name="_Toc170767217"/>
+      <w:bookmarkStart w:id="36" w:name="_Toc170815886"/>
       <w:r>
         <w:t>Arguments des programmes</w:t>
       </w:r>
@@ -8259,7 +8495,7 @@
       <w:pPr>
         <w:pStyle w:val="Titre3"/>
       </w:pPr>
-      <w:bookmarkStart w:id="37" w:name="_Toc170767218"/>
+      <w:bookmarkStart w:id="37" w:name="_Toc170815887"/>
       <w:r>
         <w:t>Serveur principal</w:t>
       </w:r>
@@ -8381,9 +8617,11 @@
             <w:pPr>
               <w:cnfStyle w:val="000000100000" w:firstRow="0" w:lastRow="0" w:firstColumn="0" w:lastColumn="0" w:oddVBand="0" w:evenVBand="0" w:oddHBand="1" w:evenHBand="0" w:firstRowFirstColumn="0" w:firstRowLastColumn="0" w:lastRowFirstColumn="0" w:lastRowLastColumn="0"/>
             </w:pPr>
+            <w:proofErr w:type="gramStart"/>
             <w:r>
               <w:t>localhost</w:t>
             </w:r>
+            <w:proofErr w:type="gramEnd"/>
           </w:p>
         </w:tc>
       </w:tr>
@@ -8488,9 +8726,11 @@
             <w:pPr>
               <w:cnfStyle w:val="000000100000" w:firstRow="0" w:lastRow="0" w:firstColumn="0" w:lastColumn="0" w:oddVBand="0" w:evenVBand="0" w:oddHBand="1" w:evenHBand="0" w:firstRowFirstColumn="0" w:firstRowLastColumn="0" w:lastRowFirstColumn="0" w:lastRowLastColumn="0"/>
             </w:pPr>
+            <w:proofErr w:type="gramStart"/>
             <w:r>
               <w:t>localhost</w:t>
             </w:r>
+            <w:proofErr w:type="gramEnd"/>
           </w:p>
         </w:tc>
       </w:tr>
@@ -8614,7 +8854,7 @@
         <w:pStyle w:val="Titre3"/>
       </w:pPr>
       <w:bookmarkStart w:id="39" w:name="_Ref170760204"/>
-      <w:bookmarkStart w:id="40" w:name="_Toc170767219"/>
+      <w:bookmarkStart w:id="40" w:name="_Toc170815888"/>
       <w:bookmarkEnd w:id="38"/>
       <w:r>
         <w:t>Serveur client</w:t>
@@ -8740,10 +8980,12 @@
               <w:cnfStyle w:val="000000100000" w:firstRow="0" w:lastRow="0" w:firstColumn="0" w:lastColumn="0" w:oddVBand="0" w:evenVBand="0" w:oddHBand="1" w:evenHBand="0" w:firstRowFirstColumn="0" w:firstRowLastColumn="0" w:lastRowFirstColumn="0" w:lastRowLastColumn="0"/>
             </w:pPr>
             <w:bookmarkStart w:id="42" w:name="_Hlk170750797"/>
+            <w:proofErr w:type="gramStart"/>
             <w:r>
               <w:t>localhost</w:t>
             </w:r>
             <w:bookmarkEnd w:id="42"/>
+            <w:proofErr w:type="gramEnd"/>
           </w:p>
         </w:tc>
       </w:tr>
@@ -8848,9 +9090,11 @@
             <w:pPr>
               <w:cnfStyle w:val="000000100000" w:firstRow="0" w:lastRow="0" w:firstColumn="0" w:lastColumn="0" w:oddVBand="0" w:evenVBand="0" w:oddHBand="1" w:evenHBand="0" w:firstRowFirstColumn="0" w:firstRowLastColumn="0" w:lastRowFirstColumn="0" w:lastRowLastColumn="0"/>
             </w:pPr>
+            <w:proofErr w:type="gramStart"/>
             <w:r>
               <w:t>localhost</w:t>
             </w:r>
+            <w:proofErr w:type="gramEnd"/>
           </w:p>
         </w:tc>
       </w:tr>
@@ -8972,6 +9216,7 @@
           </w:tcPr>
           <w:p>
             <w:r>
+              <w:lastRenderedPageBreak/>
               <w:t>6</w:t>
             </w:r>
           </w:p>
@@ -9010,9 +9255,11 @@
             <w:pPr>
               <w:cnfStyle w:val="000000000000" w:firstRow="0" w:lastRow="0" w:firstColumn="0" w:lastColumn="0" w:oddVBand="0" w:evenVBand="0" w:oddHBand="0" w:evenHBand="0" w:firstRowFirstColumn="0" w:firstRowLastColumn="0" w:lastRowFirstColumn="0" w:lastRowLastColumn="0"/>
             </w:pPr>
+            <w:proofErr w:type="gramStart"/>
             <w:r>
               <w:t>localhost</w:t>
             </w:r>
+            <w:proofErr w:type="gramEnd"/>
           </w:p>
         </w:tc>
       </w:tr>
@@ -9027,7 +9274,6 @@
           </w:tcPr>
           <w:p>
             <w:r>
-              <w:lastRenderedPageBreak/>
               <w:t>7</w:t>
             </w:r>
           </w:p>
@@ -9077,7 +9323,7 @@
       <w:pPr>
         <w:pStyle w:val="Titre3"/>
       </w:pPr>
-      <w:bookmarkStart w:id="43" w:name="_Toc170767220"/>
+      <w:bookmarkStart w:id="43" w:name="_Toc170815889"/>
       <w:bookmarkEnd w:id="41"/>
       <w:r>
         <w:t>Client final</w:t>
@@ -9258,9 +9504,11 @@
             <w:pPr>
               <w:cnfStyle w:val="000000000000" w:firstRow="0" w:lastRow="0" w:firstColumn="0" w:lastColumn="0" w:oddVBand="0" w:evenVBand="0" w:oddHBand="0" w:evenHBand="0" w:firstRowFirstColumn="0" w:firstRowLastColumn="0" w:lastRowFirstColumn="0" w:lastRowLastColumn="0"/>
             </w:pPr>
+            <w:proofErr w:type="gramStart"/>
             <w:r>
               <w:t>localhost</w:t>
             </w:r>
+            <w:proofErr w:type="gramEnd"/>
           </w:p>
         </w:tc>
       </w:tr>
@@ -9326,7 +9574,7 @@
       <w:pPr>
         <w:pStyle w:val="Titre2"/>
       </w:pPr>
-      <w:bookmarkStart w:id="46" w:name="_Toc170767221"/>
+      <w:bookmarkStart w:id="46" w:name="_Toc170815890"/>
       <w:r>
         <w:t>L</w:t>
       </w:r>
@@ -9465,6 +9713,7 @@
         <w:t xml:space="preserve"> les dossiers précédemment téléchargés et extraits.</w:t>
       </w:r>
     </w:p>
+    <w:p/>
     <w:p>
       <w:r>
         <w:t xml:space="preserve">Les </w:t>
@@ -9545,18 +9794,68 @@
         <w:t xml:space="preserve"> Il conviendra donc d’utiliser des </w:t>
       </w:r>
       <w:r>
-        <w:t>dossiers préalablement créés.</w:t>
-      </w:r>
-    </w:p>
+        <w:t>dossiers préalablement créés</w:t>
+      </w:r>
+      <w:r>
+        <w:t>. Des dossiers vides d’exemples sont déjà disponible dans le dossier /factures :</w:t>
+      </w:r>
+    </w:p>
+    <w:p>
+      <w:pPr>
+        <w:pStyle w:val="Paragraphedeliste"/>
+        <w:numPr>
+          <w:ilvl w:val="0"/>
+          <w:numId w:val="4"/>
+        </w:numPr>
+      </w:pPr>
+      <w:r>
+        <w:t>/main-server/</w:t>
+      </w:r>
+    </w:p>
+    <w:p>
+      <w:pPr>
+        <w:pStyle w:val="Paragraphedeliste"/>
+        <w:numPr>
+          <w:ilvl w:val="0"/>
+          <w:numId w:val="4"/>
+        </w:numPr>
+      </w:pPr>
+      <w:r>
+        <w:t>/</w:t>
+      </w:r>
+      <w:proofErr w:type="spellStart"/>
+      <w:r>
+        <w:t>client-server</w:t>
+      </w:r>
+      <w:proofErr w:type="spellEnd"/>
+      <w:r>
+        <w:t>/</w:t>
+      </w:r>
+    </w:p>
+    <w:p>
+      <w:pPr>
+        <w:pStyle w:val="Paragraphedeliste"/>
+        <w:numPr>
+          <w:ilvl w:val="0"/>
+          <w:numId w:val="4"/>
+        </w:numPr>
+      </w:pPr>
+      <w:r>
+        <w:t>/client-front/</w:t>
+      </w:r>
+    </w:p>
+    <w:p/>
     <w:p>
       <w:pPr>
         <w:pStyle w:val="Titre3"/>
       </w:pPr>
-      <w:bookmarkStart w:id="47" w:name="_Toc170767222"/>
-      <w:r>
-        <w:t>Windows / Linux</w:t>
+      <w:bookmarkStart w:id="47" w:name="_Toc170815891"/>
+      <w:proofErr w:type="spellStart"/>
+      <w:r>
+        <w:t>MacOS</w:t>
       </w:r>
       <w:bookmarkEnd w:id="47"/>
+      <w:proofErr w:type="spellEnd"/>
     </w:p>
     <w:p>
       <w:pPr>
@@ -9574,8 +9873,6 @@
           <w:szCs w:val="20"/>
         </w:rPr>
       </w:pPr>
-      <w:bookmarkStart w:id="48" w:name="_Hlk170758602"/>
-      <w:bookmarkStart w:id="49" w:name="_Hlk170754800"/>
       <w:r>
         <w:rPr>
           <w:rFonts w:ascii="Menlo" w:hAnsi="Menlo" w:cs="Menlo"/>
@@ -9597,7 +9894,6 @@
         <w:t>du serveur principal</w:t>
       </w:r>
     </w:p>
-    <w:bookmarkEnd w:id="48"/>
     <w:p>
       <w:pPr>
         <w:pBdr>
@@ -9611,8 +9907,8 @@
           <w:rFonts w:ascii="Menlo" w:hAnsi="Menlo" w:cs="Menlo"/>
           <w:color w:val="000000"/>
           <w:kern w:val="0"/>
-          <w:sz w:val="20"/>
-          <w:szCs w:val="20"/>
+          <w:sz w:val="18"/>
+          <w:szCs w:val="18"/>
         </w:rPr>
       </w:pPr>
       <w:r>
@@ -9622,10 +9918,50 @@
           <w:bCs/>
           <w:color w:val="000000"/>
           <w:kern w:val="0"/>
-          <w:sz w:val="20"/>
-          <w:szCs w:val="20"/>
-        </w:rPr>
-        <w:t>&lt;</w:t>
+          <w:sz w:val="18"/>
+          <w:szCs w:val="18"/>
+        </w:rPr>
+        <w:t>&lt;CHEMIN_DU_JDK&gt;</w:t>
+      </w:r>
+      <w:r>
+        <w:rPr>
+          <w:rFonts w:ascii="Menlo" w:hAnsi="Menlo" w:cs="Menlo"/>
+          <w:color w:val="000000"/>
+          <w:kern w:val="0"/>
+          <w:sz w:val="18"/>
+          <w:szCs w:val="18"/>
+        </w:rPr>
+        <w:t>/</w:t>
+      </w:r>
+      <w:r>
+        <w:rPr>
+          <w:rFonts w:ascii="Menlo" w:hAnsi="Menlo" w:cs="Menlo"/>
+          <w:color w:val="000000"/>
+          <w:kern w:val="0"/>
+          <w:sz w:val="18"/>
+          <w:szCs w:val="18"/>
+        </w:rPr>
+        <w:t>Contents/Home/</w:t>
+      </w:r>
+      <w:r>
+        <w:rPr>
+          <w:rFonts w:ascii="Menlo" w:hAnsi="Menlo" w:cs="Menlo"/>
+          <w:color w:val="000000"/>
+          <w:kern w:val="0"/>
+          <w:sz w:val="18"/>
+          <w:szCs w:val="18"/>
+        </w:rPr>
+        <w:t>bin/java -jar</w:t>
+      </w:r>
+      <w:r>
+        <w:rPr>
+          <w:rFonts w:ascii="Menlo" w:hAnsi="Menlo" w:cs="Menlo"/>
+          <w:color w:val="000000"/>
+          <w:kern w:val="0"/>
+          <w:sz w:val="18"/>
+          <w:szCs w:val="18"/>
+        </w:rPr>
+        <w:t xml:space="preserve"> </w:t>
       </w:r>
       <w:r>
         <w:rPr>
@@ -9634,10 +9970,30 @@
           <w:bCs/>
           <w:color w:val="000000"/>
           <w:kern w:val="0"/>
-          <w:sz w:val="20"/>
-          <w:szCs w:val="20"/>
-        </w:rPr>
-        <w:t>CHEMIN_DU_JDK</w:t>
+          <w:sz w:val="18"/>
+          <w:szCs w:val="18"/>
+        </w:rPr>
+        <w:t>&lt;CHEMIN_DES_SOURCES&gt;</w:t>
+      </w:r>
+      <w:r>
+        <w:rPr>
+          <w:rFonts w:ascii="Menlo" w:hAnsi="Menlo" w:cs="Menlo"/>
+          <w:color w:val="000000"/>
+          <w:kern w:val="0"/>
+          <w:sz w:val="18"/>
+          <w:szCs w:val="18"/>
+        </w:rPr>
+        <w:t xml:space="preserve">/out/artifacts/main_server_jar/main-server.jar </w:t>
+      </w:r>
+      <w:r>
+        <w:rPr>
+          <w:rFonts w:ascii="Menlo" w:hAnsi="Menlo" w:cs="Menlo"/>
+          <w:color w:val="000000"/>
+          <w:kern w:val="0"/>
+          <w:sz w:val="18"/>
+          <w:szCs w:val="18"/>
+        </w:rPr>
+        <w:t xml:space="preserve">localhost 1099 localhost 3308 </w:t>
       </w:r>
       <w:r>
         <w:rPr>
@@ -9646,20 +10002,10 @@
           <w:bCs/>
           <w:color w:val="000000"/>
           <w:kern w:val="0"/>
-          <w:sz w:val="20"/>
-          <w:szCs w:val="20"/>
-        </w:rPr>
-        <w:t>&gt;</w:t>
-      </w:r>
-      <w:r>
-        <w:rPr>
-          <w:rFonts w:ascii="Menlo" w:hAnsi="Menlo" w:cs="Menlo"/>
-          <w:color w:val="000000"/>
-          <w:kern w:val="0"/>
-          <w:sz w:val="20"/>
-          <w:szCs w:val="20"/>
-        </w:rPr>
-        <w:t xml:space="preserve">/bin/java -jar </w:t>
+          <w:sz w:val="18"/>
+          <w:szCs w:val="18"/>
+        </w:rPr>
+        <w:t>&lt;DOSSIER_RESSOURCES</w:t>
       </w:r>
       <w:r>
         <w:rPr>
@@ -9668,32 +10014,8 @@
           <w:bCs/>
           <w:color w:val="000000"/>
           <w:kern w:val="0"/>
-          <w:sz w:val="20"/>
-          <w:szCs w:val="20"/>
-        </w:rPr>
-        <w:t>&lt;</w:t>
-      </w:r>
-      <w:r>
-        <w:rPr>
-          <w:rFonts w:ascii="Menlo" w:hAnsi="Menlo" w:cs="Menlo"/>
-          <w:b/>
-          <w:bCs/>
-          <w:color w:val="000000"/>
-          <w:kern w:val="0"/>
-          <w:sz w:val="20"/>
-          <w:szCs w:val="20"/>
-        </w:rPr>
-        <w:t>CHEMIN_DES_SOURCES</w:t>
-      </w:r>
-      <w:r>
-        <w:rPr>
-          <w:rFonts w:ascii="Menlo" w:hAnsi="Menlo" w:cs="Menlo"/>
-          <w:b/>
-          <w:bCs/>
-          <w:color w:val="000000"/>
-          <w:kern w:val="0"/>
-          <w:sz w:val="20"/>
-          <w:szCs w:val="20"/>
+          <w:sz w:val="18"/>
+          <w:szCs w:val="18"/>
         </w:rPr>
         <w:t>&gt;</w:t>
       </w:r>
@@ -9702,56 +10024,10 @@
           <w:rFonts w:ascii="Menlo" w:hAnsi="Menlo" w:cs="Menlo"/>
           <w:color w:val="000000"/>
           <w:kern w:val="0"/>
-          <w:sz w:val="20"/>
-          <w:szCs w:val="20"/>
-        </w:rPr>
-        <w:t>/out/artifacts/main_server_jar/main-server.jar localhost 1099 localhost 3308</w:t>
-      </w:r>
-      <w:r>
-        <w:rPr>
-          <w:rFonts w:ascii="Menlo" w:hAnsi="Menlo" w:cs="Menlo"/>
-          <w:color w:val="000000"/>
-          <w:kern w:val="0"/>
-          <w:sz w:val="20"/>
-          <w:szCs w:val="20"/>
-        </w:rPr>
-        <w:t xml:space="preserve"> </w:t>
-      </w:r>
-      <w:r>
-        <w:rPr>
-          <w:rFonts w:ascii="Menlo" w:hAnsi="Menlo" w:cs="Menlo"/>
-          <w:b/>
-          <w:bCs/>
-          <w:color w:val="000000"/>
-          <w:kern w:val="0"/>
-          <w:sz w:val="20"/>
-          <w:szCs w:val="20"/>
-        </w:rPr>
-        <w:t>&lt;DOSSIER_RESSOURCE</w:t>
-      </w:r>
-      <w:r>
-        <w:rPr>
-          <w:rFonts w:ascii="Menlo" w:hAnsi="Menlo" w:cs="Menlo"/>
-          <w:b/>
-          <w:bCs/>
-          <w:color w:val="000000"/>
-          <w:kern w:val="0"/>
-          <w:sz w:val="20"/>
-          <w:szCs w:val="20"/>
-        </w:rPr>
-        <w:t>S</w:t>
-      </w:r>
-      <w:r>
-        <w:rPr>
-          <w:rFonts w:ascii="Menlo" w:hAnsi="Menlo" w:cs="Menlo"/>
-          <w:b/>
-          <w:bCs/>
-          <w:color w:val="000000"/>
-          <w:kern w:val="0"/>
-          <w:sz w:val="20"/>
-          <w:szCs w:val="20"/>
-        </w:rPr>
-        <w:t>&gt;</w:t>
+          <w:sz w:val="18"/>
+          <w:szCs w:val="18"/>
+        </w:rPr>
+        <w:t>/main-server/</w:t>
       </w:r>
     </w:p>
     <w:p>
@@ -9788,7 +10064,6 @@
           <w:szCs w:val="20"/>
         </w:rPr>
       </w:pPr>
-      <w:bookmarkStart w:id="50" w:name="_Hlk170758723"/>
       <w:r>
         <w:rPr>
           <w:rFonts w:ascii="Menlo" w:hAnsi="Menlo" w:cs="Menlo"/>
@@ -9807,47 +10082,7 @@
           <w:sz w:val="20"/>
           <w:szCs w:val="20"/>
         </w:rPr>
-        <w:t>d</w:t>
-      </w:r>
-      <w:r>
-        <w:rPr>
-          <w:rFonts w:ascii="Menlo" w:hAnsi="Menlo" w:cs="Menlo"/>
-          <w:color w:val="7F7F7F" w:themeColor="text1" w:themeTint="80"/>
-          <w:kern w:val="0"/>
-          <w:sz w:val="20"/>
-          <w:szCs w:val="20"/>
-        </w:rPr>
-        <w:t>’</w:t>
-      </w:r>
-      <w:r>
-        <w:rPr>
-          <w:rFonts w:ascii="Menlo" w:hAnsi="Menlo" w:cs="Menlo"/>
-          <w:color w:val="7F7F7F" w:themeColor="text1" w:themeTint="80"/>
-          <w:kern w:val="0"/>
-          <w:sz w:val="20"/>
-          <w:szCs w:val="20"/>
-        </w:rPr>
-        <w:t>u</w:t>
-      </w:r>
-      <w:r>
-        <w:rPr>
-          <w:rFonts w:ascii="Menlo" w:hAnsi="Menlo" w:cs="Menlo"/>
-          <w:color w:val="7F7F7F" w:themeColor="text1" w:themeTint="80"/>
-          <w:kern w:val="0"/>
-          <w:sz w:val="20"/>
-          <w:szCs w:val="20"/>
-        </w:rPr>
-        <w:t>n</w:t>
-      </w:r>
-      <w:r>
-        <w:rPr>
-          <w:rFonts w:ascii="Menlo" w:hAnsi="Menlo" w:cs="Menlo"/>
-          <w:color w:val="7F7F7F" w:themeColor="text1" w:themeTint="80"/>
-          <w:kern w:val="0"/>
-          <w:sz w:val="20"/>
-          <w:szCs w:val="20"/>
-        </w:rPr>
-        <w:t xml:space="preserve"> serveur secondaire</w:t>
+        <w:t>d’un serveur secondaire</w:t>
       </w:r>
     </w:p>
     <w:p>
@@ -9860,15 +10095,10 @@
         </w:pBdr>
         <w:jc w:val="left"/>
         <w:rPr>
-          <w:sz w:val="20"/>
-          <w:szCs w:val="20"/>
-        </w:rPr>
-      </w:pPr>
-      <w:bookmarkStart w:id="51" w:name="_Hlk170755046"/>
-      <w:bookmarkStart w:id="52" w:name="_Hlk170755428"/>
-      <w:bookmarkStart w:id="53" w:name="_Hlk170754489"/>
-      <w:bookmarkStart w:id="54" w:name="_Hlk170758146"/>
-      <w:bookmarkEnd w:id="50"/>
+          <w:sz w:val="18"/>
+          <w:szCs w:val="18"/>
+        </w:rPr>
+      </w:pPr>
       <w:r>
         <w:rPr>
           <w:rFonts w:ascii="Menlo" w:hAnsi="Menlo" w:cs="Menlo"/>
@@ -9876,10 +10106,20 @@
           <w:bCs/>
           <w:color w:val="000000"/>
           <w:kern w:val="0"/>
-          <w:sz w:val="20"/>
-          <w:szCs w:val="20"/>
-        </w:rPr>
-        <w:t>&lt;</w:t>
+          <w:sz w:val="18"/>
+          <w:szCs w:val="18"/>
+        </w:rPr>
+        <w:t>&lt;CHEMIN_DU_JDK&gt;</w:t>
+      </w:r>
+      <w:r>
+        <w:rPr>
+          <w:rFonts w:ascii="Menlo" w:hAnsi="Menlo" w:cs="Menlo"/>
+          <w:color w:val="000000"/>
+          <w:kern w:val="0"/>
+          <w:sz w:val="18"/>
+          <w:szCs w:val="18"/>
+        </w:rPr>
+        <w:t xml:space="preserve">/Contents/Home/bin/java -jar </w:t>
       </w:r>
       <w:r>
         <w:rPr>
@@ -9888,10 +10128,30 @@
           <w:bCs/>
           <w:color w:val="000000"/>
           <w:kern w:val="0"/>
-          <w:sz w:val="20"/>
-          <w:szCs w:val="20"/>
-        </w:rPr>
-        <w:t>CHEMIN_DU_JDK</w:t>
+          <w:sz w:val="18"/>
+          <w:szCs w:val="18"/>
+        </w:rPr>
+        <w:t>&lt;CHEMIN_DES_SOURCES&gt;/</w:t>
+      </w:r>
+      <w:r>
+        <w:rPr>
+          <w:rFonts w:ascii="Menlo" w:hAnsi="Menlo" w:cs="Menlo"/>
+          <w:color w:val="000000"/>
+          <w:kern w:val="0"/>
+          <w:sz w:val="18"/>
+          <w:szCs w:val="18"/>
+        </w:rPr>
+        <w:t xml:space="preserve">out/artifacts/client_server_jar/client-server.jar </w:t>
+      </w:r>
+      <w:r>
+        <w:rPr>
+          <w:rFonts w:ascii="Menlo" w:hAnsi="Menlo" w:cs="Menlo"/>
+          <w:color w:val="000000"/>
+          <w:kern w:val="0"/>
+          <w:sz w:val="18"/>
+          <w:szCs w:val="18"/>
+        </w:rPr>
+        <w:t xml:space="preserve">localhost 1100 localhost 3307 </w:t>
       </w:r>
       <w:r>
         <w:rPr>
@@ -9900,32 +10160,10 @@
           <w:bCs/>
           <w:color w:val="000000"/>
           <w:kern w:val="0"/>
-          <w:sz w:val="20"/>
-          <w:szCs w:val="20"/>
-        </w:rPr>
-        <w:t>&gt;</w:t>
-      </w:r>
-      <w:bookmarkEnd w:id="51"/>
-      <w:r>
-        <w:rPr>
-          <w:rFonts w:ascii="Menlo" w:hAnsi="Menlo" w:cs="Menlo"/>
-          <w:color w:val="000000"/>
-          <w:kern w:val="0"/>
-          <w:sz w:val="20"/>
-          <w:szCs w:val="20"/>
-        </w:rPr>
-        <w:t>/</w:t>
-      </w:r>
-      <w:bookmarkEnd w:id="52"/>
-      <w:r>
-        <w:rPr>
-          <w:rFonts w:ascii="Menlo" w:hAnsi="Menlo" w:cs="Menlo"/>
-          <w:color w:val="000000"/>
-          <w:kern w:val="0"/>
-          <w:sz w:val="20"/>
-          <w:szCs w:val="20"/>
-        </w:rPr>
-        <w:t xml:space="preserve">bin/java -jar </w:t>
+          <w:sz w:val="18"/>
+          <w:szCs w:val="18"/>
+        </w:rPr>
+        <w:t>&lt;DOSSIER_RESSOURCES</w:t>
       </w:r>
       <w:r>
         <w:rPr>
@@ -9934,10 +10172,42 @@
           <w:bCs/>
           <w:color w:val="000000"/>
           <w:kern w:val="0"/>
-          <w:sz w:val="20"/>
-          <w:szCs w:val="20"/>
-        </w:rPr>
-        <w:t>&lt;</w:t>
+          <w:sz w:val="18"/>
+          <w:szCs w:val="18"/>
+        </w:rPr>
+        <w:t>&gt;</w:t>
+      </w:r>
+      <w:r>
+        <w:rPr>
+          <w:rFonts w:ascii="Menlo" w:hAnsi="Menlo" w:cs="Menlo"/>
+          <w:color w:val="000000"/>
+          <w:kern w:val="0"/>
+          <w:sz w:val="18"/>
+          <w:szCs w:val="18"/>
+        </w:rPr>
+        <w:t>/</w:t>
+      </w:r>
+      <w:proofErr w:type="spellStart"/>
+      <w:r>
+        <w:rPr>
+          <w:rFonts w:ascii="Menlo" w:hAnsi="Menlo" w:cs="Menlo"/>
+          <w:color w:val="000000"/>
+          <w:kern w:val="0"/>
+          <w:sz w:val="18"/>
+          <w:szCs w:val="18"/>
+        </w:rPr>
+        <w:t>client-server</w:t>
+      </w:r>
+      <w:proofErr w:type="spellEnd"/>
+      <w:r>
+        <w:rPr>
+          <w:rFonts w:ascii="Menlo" w:hAnsi="Menlo" w:cs="Menlo"/>
+          <w:color w:val="000000"/>
+          <w:kern w:val="0"/>
+          <w:sz w:val="18"/>
+          <w:szCs w:val="18"/>
+        </w:rPr>
+        <w:t>/</w:t>
       </w:r>
       <w:r>
         <w:rPr>
@@ -9946,116 +10216,21 @@
           <w:bCs/>
           <w:color w:val="000000"/>
           <w:kern w:val="0"/>
-          <w:sz w:val="20"/>
-          <w:szCs w:val="20"/>
-        </w:rPr>
-        <w:t>CHEMIN_DES_SOURCES</w:t>
-      </w:r>
-      <w:r>
-        <w:rPr>
-          <w:rFonts w:ascii="Menlo" w:hAnsi="Menlo" w:cs="Menlo"/>
-          <w:b/>
-          <w:bCs/>
-          <w:color w:val="000000"/>
-          <w:kern w:val="0"/>
-          <w:sz w:val="20"/>
-          <w:szCs w:val="20"/>
-        </w:rPr>
-        <w:t>&gt;</w:t>
-      </w:r>
-      <w:bookmarkEnd w:id="53"/>
-      <w:r>
-        <w:rPr>
-          <w:rFonts w:ascii="Menlo" w:hAnsi="Menlo" w:cs="Menlo"/>
-          <w:b/>
-          <w:bCs/>
-          <w:color w:val="000000"/>
-          <w:kern w:val="0"/>
-          <w:sz w:val="20"/>
-          <w:szCs w:val="20"/>
-        </w:rPr>
-        <w:t>/</w:t>
+          <w:sz w:val="18"/>
+          <w:szCs w:val="18"/>
+        </w:rPr>
+        <w:t xml:space="preserve"> </w:t>
       </w:r>
       <w:r>
         <w:rPr>
           <w:rFonts w:ascii="Menlo" w:hAnsi="Menlo" w:cs="Menlo"/>
           <w:color w:val="000000"/>
           <w:kern w:val="0"/>
-          <w:sz w:val="20"/>
-          <w:szCs w:val="20"/>
-        </w:rPr>
-        <w:t xml:space="preserve">out/artifacts/client_server_jar/client-server.jar </w:t>
-      </w:r>
-      <w:bookmarkStart w:id="55" w:name="_Hlk170766597"/>
-      <w:r>
-        <w:rPr>
-          <w:rFonts w:ascii="Menlo" w:hAnsi="Menlo" w:cs="Menlo"/>
-          <w:color w:val="000000"/>
-          <w:kern w:val="0"/>
-          <w:sz w:val="20"/>
-          <w:szCs w:val="20"/>
-        </w:rPr>
-        <w:t xml:space="preserve">localhost 1100 localhost 3307 </w:t>
-      </w:r>
-      <w:r>
-        <w:rPr>
-          <w:rFonts w:ascii="Menlo" w:hAnsi="Menlo" w:cs="Menlo"/>
-          <w:b/>
-          <w:bCs/>
-          <w:color w:val="000000"/>
-          <w:kern w:val="0"/>
-          <w:sz w:val="20"/>
-          <w:szCs w:val="20"/>
-        </w:rPr>
-        <w:t>&lt;DOSSIER_RESSOURCE</w:t>
-      </w:r>
-      <w:r>
-        <w:rPr>
-          <w:rFonts w:ascii="Menlo" w:hAnsi="Menlo" w:cs="Menlo"/>
-          <w:b/>
-          <w:bCs/>
-          <w:color w:val="000000"/>
-          <w:kern w:val="0"/>
-          <w:sz w:val="20"/>
-          <w:szCs w:val="20"/>
-        </w:rPr>
-        <w:t>S</w:t>
-      </w:r>
-      <w:r>
-        <w:rPr>
-          <w:rFonts w:ascii="Menlo" w:hAnsi="Menlo" w:cs="Menlo"/>
-          <w:b/>
-          <w:bCs/>
-          <w:color w:val="000000"/>
-          <w:kern w:val="0"/>
-          <w:sz w:val="20"/>
-          <w:szCs w:val="20"/>
-        </w:rPr>
-        <w:t>&gt;</w:t>
-      </w:r>
-      <w:r>
-        <w:rPr>
-          <w:rFonts w:ascii="Menlo" w:hAnsi="Menlo" w:cs="Menlo"/>
-          <w:b/>
-          <w:bCs/>
-          <w:color w:val="000000"/>
-          <w:kern w:val="0"/>
-          <w:sz w:val="20"/>
-          <w:szCs w:val="20"/>
-        </w:rPr>
-        <w:t xml:space="preserve"> </w:t>
-      </w:r>
-      <w:r>
-        <w:rPr>
-          <w:rFonts w:ascii="Menlo" w:hAnsi="Menlo" w:cs="Menlo"/>
-          <w:color w:val="000000"/>
-          <w:kern w:val="0"/>
-          <w:sz w:val="20"/>
-          <w:szCs w:val="20"/>
+          <w:sz w:val="18"/>
+          <w:szCs w:val="18"/>
         </w:rPr>
         <w:t>localhost 1099</w:t>
       </w:r>
-      <w:bookmarkEnd w:id="55"/>
     </w:p>
     <w:p>
       <w:pPr>
@@ -10074,8 +10249,6 @@
           <w:szCs w:val="20"/>
         </w:rPr>
       </w:pPr>
-      <w:bookmarkStart w:id="56" w:name="_Hlk170752614"/>
-      <w:bookmarkEnd w:id="54"/>
     </w:p>
     <w:p>
       <w:pPr>
@@ -10111,17 +10284,7 @@
           <w:sz w:val="20"/>
           <w:szCs w:val="20"/>
         </w:rPr>
-        <w:t>d’un client</w:t>
-      </w:r>
-      <w:r>
-        <w:rPr>
-          <w:rFonts w:ascii="Menlo" w:hAnsi="Menlo" w:cs="Menlo"/>
-          <w:color w:val="7F7F7F" w:themeColor="text1" w:themeTint="80"/>
-          <w:kern w:val="0"/>
-          <w:sz w:val="20"/>
-          <w:szCs w:val="20"/>
-        </w:rPr>
-        <w:t xml:space="preserve"> (la commande peut être répétée pour plusieurs clients)</w:t>
+        <w:t>d’un client (la commande peut être répétée pour plusieurs clients)</w:t>
       </w:r>
     </w:p>
     <w:p>
@@ -10137,8 +10300,8 @@
           <w:rFonts w:ascii="Menlo" w:hAnsi="Menlo" w:cs="Menlo"/>
           <w:color w:val="000000"/>
           <w:kern w:val="0"/>
-          <w:sz w:val="20"/>
-          <w:szCs w:val="20"/>
+          <w:sz w:val="18"/>
+          <w:szCs w:val="18"/>
         </w:rPr>
       </w:pPr>
       <w:r>
@@ -10148,10 +10311,40 @@
           <w:bCs/>
           <w:color w:val="000000"/>
           <w:kern w:val="0"/>
-          <w:sz w:val="20"/>
-          <w:szCs w:val="20"/>
-        </w:rPr>
-        <w:t>&lt;</w:t>
+          <w:sz w:val="18"/>
+          <w:szCs w:val="18"/>
+        </w:rPr>
+        <w:t>&lt;CHEMIN_DU_JDK&gt;</w:t>
+      </w:r>
+      <w:r>
+        <w:rPr>
+          <w:rFonts w:ascii="Menlo" w:hAnsi="Menlo" w:cs="Menlo"/>
+          <w:color w:val="000000"/>
+          <w:kern w:val="0"/>
+          <w:sz w:val="18"/>
+          <w:szCs w:val="18"/>
+        </w:rPr>
+        <w:t>/</w:t>
+      </w:r>
+      <w:r>
+        <w:rPr>
+          <w:rFonts w:ascii="Menlo" w:hAnsi="Menlo" w:cs="Menlo"/>
+          <w:color w:val="000000"/>
+          <w:kern w:val="0"/>
+          <w:sz w:val="18"/>
+          <w:szCs w:val="18"/>
+        </w:rPr>
+        <w:t>Contents/Home/</w:t>
+      </w:r>
+      <w:r>
+        <w:rPr>
+          <w:rFonts w:ascii="Menlo" w:hAnsi="Menlo" w:cs="Menlo"/>
+          <w:color w:val="000000"/>
+          <w:kern w:val="0"/>
+          <w:sz w:val="18"/>
+          <w:szCs w:val="18"/>
+        </w:rPr>
+        <w:t xml:space="preserve">bin/java -jar </w:t>
       </w:r>
       <w:r>
         <w:rPr>
@@ -10160,10 +10353,20 @@
           <w:bCs/>
           <w:color w:val="000000"/>
           <w:kern w:val="0"/>
-          <w:sz w:val="20"/>
-          <w:szCs w:val="20"/>
-        </w:rPr>
-        <w:t>CHEMIN_DU_JDK</w:t>
+          <w:sz w:val="18"/>
+          <w:szCs w:val="18"/>
+        </w:rPr>
+        <w:t>&lt;CHEMIN_DES_SOURCES&gt;</w:t>
+      </w:r>
+      <w:r>
+        <w:rPr>
+          <w:rFonts w:ascii="Menlo" w:hAnsi="Menlo" w:cs="Menlo"/>
+          <w:color w:val="000000"/>
+          <w:kern w:val="0"/>
+          <w:sz w:val="18"/>
+          <w:szCs w:val="18"/>
+        </w:rPr>
+        <w:t xml:space="preserve">/out/artifacts/client_front_jar/client-front.jar </w:t>
       </w:r>
       <w:r>
         <w:rPr>
@@ -10172,22 +10375,32 @@
           <w:bCs/>
           <w:color w:val="000000"/>
           <w:kern w:val="0"/>
-          <w:sz w:val="20"/>
-          <w:szCs w:val="20"/>
-        </w:rPr>
-        <w:t>&gt;</w:t>
+          <w:sz w:val="18"/>
+          <w:szCs w:val="18"/>
+        </w:rPr>
+        <w:t>&lt;DOSSIER_RESSOURCES&gt;</w:t>
       </w:r>
       <w:r>
         <w:rPr>
           <w:rFonts w:ascii="Menlo" w:hAnsi="Menlo" w:cs="Menlo"/>
           <w:color w:val="000000"/>
           <w:kern w:val="0"/>
-          <w:sz w:val="20"/>
-          <w:szCs w:val="20"/>
-        </w:rPr>
-        <w:t xml:space="preserve">/bin/java -jar </w:t>
-      </w:r>
-      <w:bookmarkStart w:id="57" w:name="_Hlk170755053"/>
+          <w:sz w:val="18"/>
+          <w:szCs w:val="18"/>
+        </w:rPr>
+        <w:t>/client-front</w:t>
+      </w:r>
+      <w:proofErr w:type="gramStart"/>
+      <w:r>
+        <w:rPr>
+          <w:rFonts w:ascii="Menlo" w:hAnsi="Menlo" w:cs="Menlo"/>
+          <w:color w:val="000000"/>
+          <w:kern w:val="0"/>
+          <w:sz w:val="18"/>
+          <w:szCs w:val="18"/>
+        </w:rPr>
+        <w:t xml:space="preserve">/ </w:t>
+      </w:r>
       <w:r>
         <w:rPr>
           <w:rFonts w:ascii="Menlo" w:hAnsi="Menlo" w:cs="Menlo"/>
@@ -10195,118 +10408,51 @@
           <w:bCs/>
           <w:color w:val="000000"/>
           <w:kern w:val="0"/>
-          <w:sz w:val="20"/>
-          <w:szCs w:val="20"/>
-        </w:rPr>
-        <w:t>&lt;</w:t>
-      </w:r>
-      <w:r>
-        <w:rPr>
-          <w:rFonts w:ascii="Menlo" w:hAnsi="Menlo" w:cs="Menlo"/>
-          <w:b/>
-          <w:bCs/>
-          <w:color w:val="000000"/>
-          <w:kern w:val="0"/>
-          <w:sz w:val="20"/>
-          <w:szCs w:val="20"/>
-        </w:rPr>
-        <w:t>CHEMIN_DES_SOURCES</w:t>
-      </w:r>
-      <w:r>
-        <w:rPr>
-          <w:rFonts w:ascii="Menlo" w:hAnsi="Menlo" w:cs="Menlo"/>
-          <w:b/>
-          <w:bCs/>
-          <w:color w:val="000000"/>
-          <w:kern w:val="0"/>
-          <w:sz w:val="20"/>
-          <w:szCs w:val="20"/>
-        </w:rPr>
-        <w:t>&gt;</w:t>
-      </w:r>
-      <w:bookmarkEnd w:id="57"/>
+          <w:sz w:val="18"/>
+          <w:szCs w:val="18"/>
+        </w:rPr>
+        <w:t xml:space="preserve"> </w:t>
+      </w:r>
       <w:r>
         <w:rPr>
           <w:rFonts w:ascii="Menlo" w:hAnsi="Menlo" w:cs="Menlo"/>
           <w:color w:val="000000"/>
           <w:kern w:val="0"/>
-          <w:sz w:val="20"/>
-          <w:szCs w:val="20"/>
-        </w:rPr>
-        <w:t xml:space="preserve">/out/artifacts/client_front_jar/client-front.jar </w:t>
-      </w:r>
-      <w:bookmarkStart w:id="58" w:name="_Hlk170766602"/>
-      <w:r>
-        <w:rPr>
-          <w:rFonts w:ascii="Menlo" w:hAnsi="Menlo" w:cs="Menlo"/>
-          <w:b/>
-          <w:bCs/>
-          <w:color w:val="000000"/>
-          <w:kern w:val="0"/>
-          <w:sz w:val="20"/>
-          <w:szCs w:val="20"/>
-        </w:rPr>
-        <w:t>&lt;DOSSIER_RESSOURCE</w:t>
-      </w:r>
-      <w:r>
-        <w:rPr>
-          <w:rFonts w:ascii="Menlo" w:hAnsi="Menlo" w:cs="Menlo"/>
-          <w:b/>
-          <w:bCs/>
-          <w:color w:val="000000"/>
-          <w:kern w:val="0"/>
-          <w:sz w:val="20"/>
-          <w:szCs w:val="20"/>
-        </w:rPr>
-        <w:t>S</w:t>
-      </w:r>
-      <w:r>
-        <w:rPr>
-          <w:rFonts w:ascii="Menlo" w:hAnsi="Menlo" w:cs="Menlo"/>
-          <w:b/>
-          <w:bCs/>
-          <w:color w:val="000000"/>
-          <w:kern w:val="0"/>
-          <w:sz w:val="20"/>
-          <w:szCs w:val="20"/>
-        </w:rPr>
-        <w:t>&gt;</w:t>
-      </w:r>
-      <w:r>
-        <w:rPr>
-          <w:rFonts w:ascii="Menlo" w:hAnsi="Menlo" w:cs="Menlo"/>
-          <w:b/>
-          <w:bCs/>
-          <w:color w:val="000000"/>
-          <w:kern w:val="0"/>
-          <w:sz w:val="20"/>
-          <w:szCs w:val="20"/>
-        </w:rPr>
-        <w:t xml:space="preserve"> </w:t>
-      </w:r>
+          <w:sz w:val="18"/>
+          <w:szCs w:val="18"/>
+        </w:rPr>
+        <w:t>localhost</w:t>
+      </w:r>
+      <w:proofErr w:type="gramEnd"/>
       <w:r>
         <w:rPr>
           <w:rFonts w:ascii="Menlo" w:hAnsi="Menlo" w:cs="Menlo"/>
           <w:color w:val="000000"/>
           <w:kern w:val="0"/>
-          <w:sz w:val="20"/>
-          <w:szCs w:val="20"/>
-        </w:rPr>
-        <w:t>localhost 1100</w:t>
-      </w:r>
-      <w:bookmarkEnd w:id="56"/>
-      <w:bookmarkEnd w:id="58"/>
+          <w:sz w:val="18"/>
+          <w:szCs w:val="18"/>
+        </w:rPr>
+        <w:t xml:space="preserve"> 1100</w:t>
+      </w:r>
+    </w:p>
+    <w:p>
+      <w:pPr>
+        <w:jc w:val="left"/>
+      </w:pPr>
+      <w:r>
+        <w:br w:type="page"/>
+      </w:r>
     </w:p>
     <w:p>
       <w:pPr>
         <w:pStyle w:val="Titre3"/>
       </w:pPr>
-      <w:bookmarkStart w:id="59" w:name="_Toc170767223"/>
-      <w:bookmarkEnd w:id="49"/>
-      <w:r>
-        <w:t>MacOS</w:t>
-      </w:r>
-      <w:bookmarkEnd w:id="59"/>
+      <w:bookmarkStart w:id="48" w:name="_Toc170815892"/>
+      <w:r>
+        <w:lastRenderedPageBreak/>
+        <w:t>Windows / Linux</w:t>
+      </w:r>
+      <w:bookmarkEnd w:id="48"/>
     </w:p>
     <w:p>
       <w:pPr>
@@ -10324,6 +10470,8 @@
           <w:szCs w:val="20"/>
         </w:rPr>
       </w:pPr>
+      <w:bookmarkStart w:id="49" w:name="_Hlk170758602"/>
+      <w:bookmarkStart w:id="50" w:name="_Hlk170754800"/>
       <w:r>
         <w:rPr>
           <w:rFonts w:ascii="Menlo" w:hAnsi="Menlo" w:cs="Menlo"/>
@@ -10345,6 +10493,7 @@
         <w:t>du serveur principal</w:t>
       </w:r>
     </w:p>
+    <w:bookmarkEnd w:id="49"/>
     <w:p>
       <w:pPr>
         <w:pBdr>
@@ -10358,8 +10507,8 @@
           <w:rFonts w:ascii="Menlo" w:hAnsi="Menlo" w:cs="Menlo"/>
           <w:color w:val="000000"/>
           <w:kern w:val="0"/>
-          <w:sz w:val="20"/>
-          <w:szCs w:val="20"/>
+          <w:sz w:val="18"/>
+          <w:szCs w:val="18"/>
         </w:rPr>
       </w:pPr>
       <w:r>
@@ -10369,10 +10518,20 @@
           <w:bCs/>
           <w:color w:val="000000"/>
           <w:kern w:val="0"/>
-          <w:sz w:val="20"/>
-          <w:szCs w:val="20"/>
-        </w:rPr>
-        <w:t>&lt;</w:t>
+          <w:sz w:val="18"/>
+          <w:szCs w:val="18"/>
+        </w:rPr>
+        <w:t>&lt;CHEMIN_DU_JDK&gt;</w:t>
+      </w:r>
+      <w:r>
+        <w:rPr>
+          <w:rFonts w:ascii="Menlo" w:hAnsi="Menlo" w:cs="Menlo"/>
+          <w:color w:val="000000"/>
+          <w:kern w:val="0"/>
+          <w:sz w:val="18"/>
+          <w:szCs w:val="18"/>
+        </w:rPr>
+        <w:t xml:space="preserve">/bin/java -jar </w:t>
       </w:r>
       <w:r>
         <w:rPr>
@@ -10381,10 +10540,20 @@
           <w:bCs/>
           <w:color w:val="000000"/>
           <w:kern w:val="0"/>
-          <w:sz w:val="20"/>
-          <w:szCs w:val="20"/>
-        </w:rPr>
-        <w:t>CHEMIN_DU_JDK</w:t>
+          <w:sz w:val="18"/>
+          <w:szCs w:val="18"/>
+        </w:rPr>
+        <w:t>&lt;CHEMIN_DES_SOURCES&gt;</w:t>
+      </w:r>
+      <w:r>
+        <w:rPr>
+          <w:rFonts w:ascii="Menlo" w:hAnsi="Menlo" w:cs="Menlo"/>
+          <w:color w:val="000000"/>
+          <w:kern w:val="0"/>
+          <w:sz w:val="18"/>
+          <w:szCs w:val="18"/>
+        </w:rPr>
+        <w:t xml:space="preserve">/out/artifacts/main_server_jar/main-server.jar localhost 1099 localhost 3308 </w:t>
       </w:r>
       <w:r>
         <w:rPr>
@@ -10393,142 +10562,20 @@
           <w:bCs/>
           <w:color w:val="000000"/>
           <w:kern w:val="0"/>
-          <w:sz w:val="20"/>
-          <w:szCs w:val="20"/>
-        </w:rPr>
-        <w:t>&gt;</w:t>
+          <w:sz w:val="18"/>
+          <w:szCs w:val="18"/>
+        </w:rPr>
+        <w:t>&lt;DOSSIER_RESSOURCES&gt;</w:t>
       </w:r>
       <w:r>
         <w:rPr>
           <w:rFonts w:ascii="Menlo" w:hAnsi="Menlo" w:cs="Menlo"/>
           <w:color w:val="000000"/>
           <w:kern w:val="0"/>
-          <w:sz w:val="20"/>
-          <w:szCs w:val="20"/>
-        </w:rPr>
-        <w:t>/</w:t>
-      </w:r>
-      <w:r>
-        <w:rPr>
-          <w:rFonts w:ascii="Menlo" w:hAnsi="Menlo" w:cs="Menlo"/>
-          <w:color w:val="000000"/>
-          <w:kern w:val="0"/>
-          <w:sz w:val="20"/>
-          <w:szCs w:val="20"/>
-        </w:rPr>
-        <w:t>Contents/Home/</w:t>
-      </w:r>
-      <w:r>
-        <w:rPr>
-          <w:rFonts w:ascii="Menlo" w:hAnsi="Menlo" w:cs="Menlo"/>
-          <w:color w:val="000000"/>
-          <w:kern w:val="0"/>
-          <w:sz w:val="20"/>
-          <w:szCs w:val="20"/>
-        </w:rPr>
-        <w:t xml:space="preserve">bin/java -jar </w:t>
-      </w:r>
-      <w:r>
-        <w:rPr>
-          <w:rFonts w:ascii="Menlo" w:hAnsi="Menlo" w:cs="Menlo"/>
-          <w:b/>
-          <w:bCs/>
-          <w:color w:val="000000"/>
-          <w:kern w:val="0"/>
-          <w:sz w:val="20"/>
-          <w:szCs w:val="20"/>
-        </w:rPr>
-        <w:t>&lt;</w:t>
-      </w:r>
-      <w:r>
-        <w:rPr>
-          <w:rFonts w:ascii="Menlo" w:hAnsi="Menlo" w:cs="Menlo"/>
-          <w:b/>
-          <w:bCs/>
-          <w:color w:val="000000"/>
-          <w:kern w:val="0"/>
-          <w:sz w:val="20"/>
-          <w:szCs w:val="20"/>
-        </w:rPr>
-        <w:t>CHEMIN_DES_SOURCES</w:t>
-      </w:r>
-      <w:r>
-        <w:rPr>
-          <w:rFonts w:ascii="Menlo" w:hAnsi="Menlo" w:cs="Menlo"/>
-          <w:b/>
-          <w:bCs/>
-          <w:color w:val="000000"/>
-          <w:kern w:val="0"/>
-          <w:sz w:val="20"/>
-          <w:szCs w:val="20"/>
-        </w:rPr>
-        <w:t>&gt;</w:t>
-      </w:r>
-      <w:r>
-        <w:rPr>
-          <w:rFonts w:ascii="Menlo" w:hAnsi="Menlo" w:cs="Menlo"/>
-          <w:color w:val="000000"/>
-          <w:kern w:val="0"/>
-          <w:sz w:val="20"/>
-          <w:szCs w:val="20"/>
-        </w:rPr>
-        <w:t xml:space="preserve">/out/artifacts/main_server_jar/main-server.jar </w:t>
-      </w:r>
-      <w:r>
-        <w:rPr>
-          <w:rFonts w:ascii="Menlo" w:hAnsi="Menlo" w:cs="Menlo"/>
-          <w:color w:val="000000"/>
-          <w:kern w:val="0"/>
-          <w:sz w:val="20"/>
-          <w:szCs w:val="20"/>
-        </w:rPr>
-        <w:t>localhost 1099 localhost 3308</w:t>
-      </w:r>
-      <w:r>
-        <w:rPr>
-          <w:rFonts w:ascii="Menlo" w:hAnsi="Menlo" w:cs="Menlo"/>
-          <w:color w:val="000000"/>
-          <w:kern w:val="0"/>
-          <w:sz w:val="20"/>
-          <w:szCs w:val="20"/>
-        </w:rPr>
-        <w:t xml:space="preserve"> </w:t>
-      </w:r>
-      <w:r>
-        <w:rPr>
-          <w:rFonts w:ascii="Menlo" w:hAnsi="Menlo" w:cs="Menlo"/>
-          <w:b/>
-          <w:bCs/>
-          <w:color w:val="000000"/>
-          <w:kern w:val="0"/>
-          <w:sz w:val="20"/>
-          <w:szCs w:val="20"/>
-        </w:rPr>
-        <w:t>&lt;DOSSIER_RESSOURCE</w:t>
-      </w:r>
-      <w:r>
-        <w:rPr>
-          <w:rFonts w:ascii="Menlo" w:hAnsi="Menlo" w:cs="Menlo"/>
-          <w:b/>
-          <w:bCs/>
-          <w:color w:val="000000"/>
-          <w:kern w:val="0"/>
-          <w:sz w:val="20"/>
-          <w:szCs w:val="20"/>
-        </w:rPr>
-        <w:t>S</w:t>
-      </w:r>
-      <w:r>
-        <w:rPr>
-          <w:rFonts w:ascii="Menlo" w:hAnsi="Menlo" w:cs="Menlo"/>
-          <w:b/>
-          <w:bCs/>
-          <w:color w:val="000000"/>
-          <w:kern w:val="0"/>
-          <w:sz w:val="20"/>
-          <w:szCs w:val="20"/>
-        </w:rPr>
-        <w:t>&gt;</w:t>
+          <w:sz w:val="18"/>
+          <w:szCs w:val="18"/>
+        </w:rPr>
+        <w:t>/main-server/</w:t>
       </w:r>
     </w:p>
     <w:p>
@@ -10565,6 +10612,7 @@
           <w:szCs w:val="20"/>
         </w:rPr>
       </w:pPr>
+      <w:bookmarkStart w:id="51" w:name="_Hlk170758723"/>
       <w:r>
         <w:rPr>
           <w:rFonts w:ascii="Menlo" w:hAnsi="Menlo" w:cs="Menlo"/>
@@ -10596,10 +10644,15 @@
         </w:pBdr>
         <w:jc w:val="left"/>
         <w:rPr>
-          <w:sz w:val="20"/>
-          <w:szCs w:val="20"/>
-        </w:rPr>
-      </w:pPr>
+          <w:sz w:val="18"/>
+          <w:szCs w:val="18"/>
+        </w:rPr>
+      </w:pPr>
+      <w:bookmarkStart w:id="52" w:name="_Hlk170755046"/>
+      <w:bookmarkStart w:id="53" w:name="_Hlk170755428"/>
+      <w:bookmarkStart w:id="54" w:name="_Hlk170754489"/>
+      <w:bookmarkStart w:id="55" w:name="_Hlk170758146"/>
+      <w:bookmarkEnd w:id="51"/>
       <w:r>
         <w:rPr>
           <w:rFonts w:ascii="Menlo" w:hAnsi="Menlo" w:cs="Menlo"/>
@@ -10607,10 +10660,32 @@
           <w:bCs/>
           <w:color w:val="000000"/>
           <w:kern w:val="0"/>
-          <w:sz w:val="20"/>
-          <w:szCs w:val="20"/>
-        </w:rPr>
-        <w:t>&lt;</w:t>
+          <w:sz w:val="18"/>
+          <w:szCs w:val="18"/>
+        </w:rPr>
+        <w:t>&lt;CHEMIN_DU_JDK&gt;</w:t>
+      </w:r>
+      <w:bookmarkEnd w:id="52"/>
+      <w:r>
+        <w:rPr>
+          <w:rFonts w:ascii="Menlo" w:hAnsi="Menlo" w:cs="Menlo"/>
+          <w:color w:val="000000"/>
+          <w:kern w:val="0"/>
+          <w:sz w:val="18"/>
+          <w:szCs w:val="18"/>
+        </w:rPr>
+        <w:t>/</w:t>
+      </w:r>
+      <w:bookmarkEnd w:id="53"/>
+      <w:r>
+        <w:rPr>
+          <w:rFonts w:ascii="Menlo" w:hAnsi="Menlo" w:cs="Menlo"/>
+          <w:color w:val="000000"/>
+          <w:kern w:val="0"/>
+          <w:sz w:val="18"/>
+          <w:szCs w:val="18"/>
+        </w:rPr>
+        <w:t xml:space="preserve">bin/java -jar </w:t>
       </w:r>
       <w:r>
         <w:rPr>
@@ -10619,11 +10694,12 @@
           <w:bCs/>
           <w:color w:val="000000"/>
           <w:kern w:val="0"/>
-          <w:sz w:val="20"/>
-          <w:szCs w:val="20"/>
-        </w:rPr>
-        <w:t>CHEMIN_DU_JDK</w:t>
-      </w:r>
+          <w:sz w:val="18"/>
+          <w:szCs w:val="18"/>
+        </w:rPr>
+        <w:t>&lt;CHEMIN_DES_SOURCES&gt;</w:t>
+      </w:r>
+      <w:bookmarkEnd w:id="54"/>
       <w:r>
         <w:rPr>
           <w:rFonts w:ascii="Menlo" w:hAnsi="Menlo" w:cs="Menlo"/>
@@ -10631,40 +10707,31 @@
           <w:bCs/>
           <w:color w:val="000000"/>
           <w:kern w:val="0"/>
-          <w:sz w:val="20"/>
-          <w:szCs w:val="20"/>
-        </w:rPr>
-        <w:t>&gt;</w:t>
+          <w:sz w:val="18"/>
+          <w:szCs w:val="18"/>
+        </w:rPr>
+        <w:t>/</w:t>
       </w:r>
       <w:r>
         <w:rPr>
           <w:rFonts w:ascii="Menlo" w:hAnsi="Menlo" w:cs="Menlo"/>
           <w:color w:val="000000"/>
           <w:kern w:val="0"/>
-          <w:sz w:val="20"/>
-          <w:szCs w:val="20"/>
-        </w:rPr>
-        <w:t>/</w:t>
-      </w:r>
+          <w:sz w:val="18"/>
+          <w:szCs w:val="18"/>
+        </w:rPr>
+        <w:t xml:space="preserve">out/artifacts/client_server_jar/client-server.jar </w:t>
+      </w:r>
+      <w:bookmarkStart w:id="56" w:name="_Hlk170766597"/>
       <w:r>
         <w:rPr>
           <w:rFonts w:ascii="Menlo" w:hAnsi="Menlo" w:cs="Menlo"/>
           <w:color w:val="000000"/>
           <w:kern w:val="0"/>
-          <w:sz w:val="20"/>
-          <w:szCs w:val="20"/>
-        </w:rPr>
-        <w:t>Contents/Home/</w:t>
-      </w:r>
-      <w:r>
-        <w:rPr>
-          <w:rFonts w:ascii="Menlo" w:hAnsi="Menlo" w:cs="Menlo"/>
-          <w:color w:val="000000"/>
-          <w:kern w:val="0"/>
-          <w:sz w:val="20"/>
-          <w:szCs w:val="20"/>
-        </w:rPr>
-        <w:t xml:space="preserve">bin/java -jar </w:t>
+          <w:sz w:val="18"/>
+          <w:szCs w:val="18"/>
+        </w:rPr>
+        <w:t xml:space="preserve">localhost 1100 localhost 3307 </w:t>
       </w:r>
       <w:r>
         <w:rPr>
@@ -10673,10 +10740,42 @@
           <w:bCs/>
           <w:color w:val="000000"/>
           <w:kern w:val="0"/>
-          <w:sz w:val="20"/>
-          <w:szCs w:val="20"/>
-        </w:rPr>
-        <w:t>&lt;</w:t>
+          <w:sz w:val="18"/>
+          <w:szCs w:val="18"/>
+        </w:rPr>
+        <w:t>&lt;DOSSIER_RESSOURCES&gt;</w:t>
+      </w:r>
+      <w:r>
+        <w:rPr>
+          <w:rFonts w:ascii="Menlo" w:hAnsi="Menlo" w:cs="Menlo"/>
+          <w:color w:val="000000"/>
+          <w:kern w:val="0"/>
+          <w:sz w:val="18"/>
+          <w:szCs w:val="18"/>
+        </w:rPr>
+        <w:t>/</w:t>
+      </w:r>
+      <w:proofErr w:type="spellStart"/>
+      <w:r>
+        <w:rPr>
+          <w:rFonts w:ascii="Menlo" w:hAnsi="Menlo" w:cs="Menlo"/>
+          <w:color w:val="000000"/>
+          <w:kern w:val="0"/>
+          <w:sz w:val="18"/>
+          <w:szCs w:val="18"/>
+        </w:rPr>
+        <w:t>client-server</w:t>
+      </w:r>
+      <w:proofErr w:type="spellEnd"/>
+      <w:r>
+        <w:rPr>
+          <w:rFonts w:ascii="Menlo" w:hAnsi="Menlo" w:cs="Menlo"/>
+          <w:color w:val="000000"/>
+          <w:kern w:val="0"/>
+          <w:sz w:val="18"/>
+          <w:szCs w:val="18"/>
+        </w:rPr>
+        <w:t>/</w:t>
       </w:r>
       <w:r>
         <w:rPr>
@@ -10685,101 +10784,22 @@
           <w:bCs/>
           <w:color w:val="000000"/>
           <w:kern w:val="0"/>
-          <w:sz w:val="20"/>
-          <w:szCs w:val="20"/>
-        </w:rPr>
-        <w:t>CHEMIN_DES_SOURCES</w:t>
-      </w:r>
-      <w:r>
-        <w:rPr>
-          <w:rFonts w:ascii="Menlo" w:hAnsi="Menlo" w:cs="Menlo"/>
-          <w:b/>
-          <w:bCs/>
-          <w:color w:val="000000"/>
-          <w:kern w:val="0"/>
-          <w:sz w:val="20"/>
-          <w:szCs w:val="20"/>
-        </w:rPr>
-        <w:t>&gt;/</w:t>
+          <w:sz w:val="18"/>
+          <w:szCs w:val="18"/>
+        </w:rPr>
+        <w:t xml:space="preserve"> </w:t>
       </w:r>
       <w:r>
         <w:rPr>
           <w:rFonts w:ascii="Menlo" w:hAnsi="Menlo" w:cs="Menlo"/>
           <w:color w:val="000000"/>
           <w:kern w:val="0"/>
-          <w:sz w:val="20"/>
-          <w:szCs w:val="20"/>
-        </w:rPr>
-        <w:t xml:space="preserve">out/artifacts/client_server_jar/client-server.jar </w:t>
-      </w:r>
-      <w:r>
-        <w:rPr>
-          <w:rFonts w:ascii="Menlo" w:hAnsi="Menlo" w:cs="Menlo"/>
-          <w:color w:val="000000"/>
-          <w:kern w:val="0"/>
-          <w:sz w:val="20"/>
-          <w:szCs w:val="20"/>
-        </w:rPr>
-        <w:t xml:space="preserve">localhost 1100 localhost 3307 </w:t>
-      </w:r>
-      <w:r>
-        <w:rPr>
-          <w:rFonts w:ascii="Menlo" w:hAnsi="Menlo" w:cs="Menlo"/>
-          <w:b/>
-          <w:bCs/>
-          <w:color w:val="000000"/>
-          <w:kern w:val="0"/>
-          <w:sz w:val="20"/>
-          <w:szCs w:val="20"/>
-        </w:rPr>
-        <w:t>&lt;DOSSIER_RESSOURCE</w:t>
-      </w:r>
-      <w:r>
-        <w:rPr>
-          <w:rFonts w:ascii="Menlo" w:hAnsi="Menlo" w:cs="Menlo"/>
-          <w:b/>
-          <w:bCs/>
-          <w:color w:val="000000"/>
-          <w:kern w:val="0"/>
-          <w:sz w:val="20"/>
-          <w:szCs w:val="20"/>
-        </w:rPr>
-        <w:t>S</w:t>
-      </w:r>
-      <w:r>
-        <w:rPr>
-          <w:rFonts w:ascii="Menlo" w:hAnsi="Menlo" w:cs="Menlo"/>
-          <w:b/>
-          <w:bCs/>
-          <w:color w:val="000000"/>
-          <w:kern w:val="0"/>
-          <w:sz w:val="20"/>
-          <w:szCs w:val="20"/>
-        </w:rPr>
-        <w:t>&gt;</w:t>
-      </w:r>
-      <w:r>
-        <w:rPr>
-          <w:rFonts w:ascii="Menlo" w:hAnsi="Menlo" w:cs="Menlo"/>
-          <w:b/>
-          <w:bCs/>
-          <w:color w:val="000000"/>
-          <w:kern w:val="0"/>
-          <w:sz w:val="20"/>
-          <w:szCs w:val="20"/>
-        </w:rPr>
-        <w:t xml:space="preserve"> </w:t>
-      </w:r>
-      <w:r>
-        <w:rPr>
-          <w:rFonts w:ascii="Menlo" w:hAnsi="Menlo" w:cs="Menlo"/>
-          <w:color w:val="000000"/>
-          <w:kern w:val="0"/>
-          <w:sz w:val="20"/>
-          <w:szCs w:val="20"/>
+          <w:sz w:val="18"/>
+          <w:szCs w:val="18"/>
         </w:rPr>
         <w:t>localhost 1099</w:t>
       </w:r>
+      <w:bookmarkEnd w:id="56"/>
     </w:p>
     <w:p>
       <w:pPr>
@@ -10798,6 +10818,8 @@
           <w:szCs w:val="20"/>
         </w:rPr>
       </w:pPr>
+      <w:bookmarkStart w:id="57" w:name="_Hlk170752614"/>
+      <w:bookmarkEnd w:id="55"/>
     </w:p>
     <w:p>
       <w:pPr>
@@ -10849,8 +10871,8 @@
           <w:rFonts w:ascii="Menlo" w:hAnsi="Menlo" w:cs="Menlo"/>
           <w:color w:val="000000"/>
           <w:kern w:val="0"/>
-          <w:sz w:val="20"/>
-          <w:szCs w:val="20"/>
+          <w:sz w:val="18"/>
+          <w:szCs w:val="18"/>
         </w:rPr>
       </w:pPr>
       <w:r>
@@ -10860,11 +10882,22 @@
           <w:bCs/>
           <w:color w:val="000000"/>
           <w:kern w:val="0"/>
-          <w:sz w:val="20"/>
-          <w:szCs w:val="20"/>
-        </w:rPr>
-        <w:t>&lt;</w:t>
-      </w:r>
+          <w:sz w:val="18"/>
+          <w:szCs w:val="18"/>
+        </w:rPr>
+        <w:t>&lt;CHEMIN_DU_JDK&gt;</w:t>
+      </w:r>
+      <w:r>
+        <w:rPr>
+          <w:rFonts w:ascii="Menlo" w:hAnsi="Menlo" w:cs="Menlo"/>
+          <w:color w:val="000000"/>
+          <w:kern w:val="0"/>
+          <w:sz w:val="18"/>
+          <w:szCs w:val="18"/>
+        </w:rPr>
+        <w:t xml:space="preserve">/bin/java -jar </w:t>
+      </w:r>
+      <w:bookmarkStart w:id="58" w:name="_Hlk170755053"/>
       <w:r>
         <w:rPr>
           <w:rFonts w:ascii="Menlo" w:hAnsi="Menlo" w:cs="Menlo"/>
@@ -10872,11 +10905,23 @@
           <w:bCs/>
           <w:color w:val="000000"/>
           <w:kern w:val="0"/>
-          <w:sz w:val="20"/>
-          <w:szCs w:val="20"/>
-        </w:rPr>
-        <w:t>CHEMIN_DU_JDK</w:t>
-      </w:r>
+          <w:sz w:val="18"/>
+          <w:szCs w:val="18"/>
+        </w:rPr>
+        <w:t>&lt;CHEMIN_DES_SOURCES&gt;</w:t>
+      </w:r>
+      <w:bookmarkEnd w:id="58"/>
+      <w:r>
+        <w:rPr>
+          <w:rFonts w:ascii="Menlo" w:hAnsi="Menlo" w:cs="Menlo"/>
+          <w:color w:val="000000"/>
+          <w:kern w:val="0"/>
+          <w:sz w:val="18"/>
+          <w:szCs w:val="18"/>
+        </w:rPr>
+        <w:t xml:space="preserve">/out/artifacts/client_front_jar/client-front.jar </w:t>
+      </w:r>
+      <w:bookmarkStart w:id="59" w:name="_Hlk170766602"/>
       <w:r>
         <w:rPr>
           <w:rFonts w:ascii="Menlo" w:hAnsi="Menlo" w:cs="Menlo"/>
@@ -10884,154 +10929,33 @@
           <w:bCs/>
           <w:color w:val="000000"/>
           <w:kern w:val="0"/>
-          <w:sz w:val="20"/>
-          <w:szCs w:val="20"/>
-        </w:rPr>
-        <w:t>&gt;</w:t>
+          <w:sz w:val="18"/>
+          <w:szCs w:val="18"/>
+        </w:rPr>
+        <w:t>&lt;DOSSIER_RESSOURCES&gt;</w:t>
       </w:r>
       <w:r>
         <w:rPr>
           <w:rFonts w:ascii="Menlo" w:hAnsi="Menlo" w:cs="Menlo"/>
           <w:color w:val="000000"/>
           <w:kern w:val="0"/>
-          <w:sz w:val="20"/>
-          <w:szCs w:val="20"/>
-        </w:rPr>
-        <w:t>/</w:t>
-      </w:r>
-      <w:r>
-        <w:rPr>
-          <w:rFonts w:ascii="Menlo" w:hAnsi="Menlo" w:cs="Menlo"/>
-          <w:color w:val="000000"/>
-          <w:kern w:val="0"/>
-          <w:sz w:val="20"/>
-          <w:szCs w:val="20"/>
-        </w:rPr>
-        <w:t>Contents/Home/</w:t>
-      </w:r>
-      <w:r>
-        <w:rPr>
-          <w:rFonts w:ascii="Menlo" w:hAnsi="Menlo" w:cs="Menlo"/>
-          <w:color w:val="000000"/>
-          <w:kern w:val="0"/>
-          <w:sz w:val="20"/>
-          <w:szCs w:val="20"/>
-        </w:rPr>
-        <w:t xml:space="preserve">bin/java -jar </w:t>
-      </w:r>
-      <w:r>
-        <w:rPr>
-          <w:rFonts w:ascii="Menlo" w:hAnsi="Menlo" w:cs="Menlo"/>
-          <w:b/>
-          <w:bCs/>
-          <w:color w:val="000000"/>
-          <w:kern w:val="0"/>
-          <w:sz w:val="20"/>
-          <w:szCs w:val="20"/>
-        </w:rPr>
-        <w:t>&lt;</w:t>
-      </w:r>
-      <w:r>
-        <w:rPr>
-          <w:rFonts w:ascii="Menlo" w:hAnsi="Menlo" w:cs="Menlo"/>
-          <w:b/>
-          <w:bCs/>
-          <w:color w:val="000000"/>
-          <w:kern w:val="0"/>
-          <w:sz w:val="20"/>
-          <w:szCs w:val="20"/>
-        </w:rPr>
-        <w:t>CHEMIN_DES_SOURCES</w:t>
-      </w:r>
-      <w:r>
-        <w:rPr>
-          <w:rFonts w:ascii="Menlo" w:hAnsi="Menlo" w:cs="Menlo"/>
-          <w:b/>
-          <w:bCs/>
-          <w:color w:val="000000"/>
-          <w:kern w:val="0"/>
-          <w:sz w:val="20"/>
-          <w:szCs w:val="20"/>
-        </w:rPr>
-        <w:t>&gt;</w:t>
-      </w:r>
-      <w:r>
-        <w:rPr>
-          <w:rFonts w:ascii="Menlo" w:hAnsi="Menlo" w:cs="Menlo"/>
-          <w:color w:val="000000"/>
-          <w:kern w:val="0"/>
-          <w:sz w:val="20"/>
-          <w:szCs w:val="20"/>
-        </w:rPr>
-        <w:t xml:space="preserve">/out/artifacts/client_front_jar/client-front.jar </w:t>
-      </w:r>
-      <w:r>
-        <w:rPr>
-          <w:rFonts w:ascii="Menlo" w:hAnsi="Menlo" w:cs="Menlo"/>
-          <w:b/>
-          <w:bCs/>
-          <w:color w:val="000000"/>
-          <w:kern w:val="0"/>
-          <w:sz w:val="20"/>
-          <w:szCs w:val="20"/>
-        </w:rPr>
-        <w:t>&lt;DOSSIER_RESSOURCE</w:t>
-      </w:r>
-      <w:r>
-        <w:rPr>
-          <w:rFonts w:ascii="Menlo" w:hAnsi="Menlo" w:cs="Menlo"/>
-          <w:b/>
-          <w:bCs/>
-          <w:color w:val="000000"/>
-          <w:kern w:val="0"/>
-          <w:sz w:val="20"/>
-          <w:szCs w:val="20"/>
-        </w:rPr>
-        <w:t>S</w:t>
-      </w:r>
-      <w:r>
-        <w:rPr>
-          <w:rFonts w:ascii="Menlo" w:hAnsi="Menlo" w:cs="Menlo"/>
-          <w:b/>
-          <w:bCs/>
-          <w:color w:val="000000"/>
-          <w:kern w:val="0"/>
-          <w:sz w:val="20"/>
-          <w:szCs w:val="20"/>
-        </w:rPr>
-        <w:t>&gt;</w:t>
-      </w:r>
-      <w:r>
-        <w:rPr>
-          <w:rFonts w:ascii="Menlo" w:hAnsi="Menlo" w:cs="Menlo"/>
-          <w:b/>
-          <w:bCs/>
-          <w:color w:val="000000"/>
-          <w:kern w:val="0"/>
-          <w:sz w:val="20"/>
-          <w:szCs w:val="20"/>
-        </w:rPr>
-        <w:t xml:space="preserve"> </w:t>
-      </w:r>
-      <w:r>
-        <w:rPr>
-          <w:rFonts w:ascii="Menlo" w:hAnsi="Menlo" w:cs="Menlo"/>
-          <w:color w:val="000000"/>
-          <w:kern w:val="0"/>
-          <w:sz w:val="20"/>
-          <w:szCs w:val="20"/>
-        </w:rPr>
-        <w:t>localhost 1100</w:t>
-      </w:r>
-    </w:p>
+          <w:sz w:val="18"/>
+          <w:szCs w:val="18"/>
+        </w:rPr>
+        <w:t>/client-front/ localhost 1100</w:t>
+      </w:r>
+      <w:bookmarkEnd w:id="57"/>
+      <w:bookmarkEnd w:id="59"/>
+    </w:p>
+    <w:bookmarkEnd w:id="50"/>
     <w:p/>
+    <w:p/>
     <w:p>
       <w:pPr>
         <w:pStyle w:val="Titre2"/>
       </w:pPr>
-      <w:bookmarkStart w:id="60" w:name="_Toc170767224"/>
-      <w:r>
-        <w:lastRenderedPageBreak/>
+      <w:bookmarkStart w:id="60" w:name="_Toc170815893"/>
+      <w:r>
         <w:t>Ajout de serveurs clients</w:t>
       </w:r>
       <w:bookmarkEnd w:id="60"/>
@@ -11074,7 +10998,7 @@
       <w:pPr>
         <w:pStyle w:val="Titre3"/>
       </w:pPr>
-      <w:bookmarkStart w:id="61" w:name="_Toc170767225"/>
+      <w:bookmarkStart w:id="61" w:name="_Toc170815894"/>
       <w:r>
         <w:t>Base de donnée</w:t>
       </w:r>
@@ -11098,7 +11022,11 @@
         <w:t xml:space="preserve">upliquer le dossier </w:t>
       </w:r>
       <w:r>
-        <w:t xml:space="preserve">des sources </w:t>
+        <w:t xml:space="preserve">des </w:t>
+      </w:r>
+      <w:proofErr w:type="gramStart"/>
+      <w:r>
+        <w:t xml:space="preserve">sources </w:t>
       </w:r>
       <w:r>
         <w:rPr>
@@ -11108,8 +11036,9 @@
           <w:sz w:val="20"/>
           <w:szCs w:val="20"/>
         </w:rPr>
-        <w:t>./</w:t>
-      </w:r>
+        <w:t>.</w:t>
+      </w:r>
+      <w:proofErr w:type="gramEnd"/>
       <w:r>
         <w:rPr>
           <w:rFonts w:ascii="Menlo" w:hAnsi="Menlo" w:cs="Menlo"/>
@@ -11118,7 +11047,7 @@
           <w:sz w:val="20"/>
           <w:szCs w:val="20"/>
         </w:rPr>
-        <w:t>docker/</w:t>
+        <w:t>/</w:t>
       </w:r>
       <w:r>
         <w:rPr>
@@ -11128,8 +11057,20 @@
           <w:sz w:val="20"/>
           <w:szCs w:val="20"/>
         </w:rPr>
+        <w:t>docker/</w:t>
+      </w:r>
+      <w:proofErr w:type="spellStart"/>
+      <w:r>
+        <w:rPr>
+          <w:rFonts w:ascii="Menlo" w:hAnsi="Menlo" w:cs="Menlo"/>
+          <w:b/>
+          <w:bCs/>
+          <w:sz w:val="20"/>
+          <w:szCs w:val="20"/>
+        </w:rPr>
         <w:t>client-server</w:t>
       </w:r>
+      <w:proofErr w:type="spellEnd"/>
       <w:r>
         <w:t xml:space="preserve"> sous un </w:t>
       </w:r>
@@ -11162,8 +11103,20 @@
           <w:sz w:val="20"/>
           <w:szCs w:val="20"/>
         </w:rPr>
-        <w:t>docker-compose.yml</w:t>
-      </w:r>
+        <w:t>docker-</w:t>
+      </w:r>
+      <w:proofErr w:type="spellStart"/>
+      <w:r>
+        <w:rPr>
+          <w:rFonts w:ascii="Menlo" w:hAnsi="Menlo" w:cs="Menlo"/>
+          <w:b/>
+          <w:bCs/>
+          <w:sz w:val="20"/>
+          <w:szCs w:val="20"/>
+        </w:rPr>
+        <w:t>compose.yml</w:t>
+      </w:r>
+      <w:proofErr w:type="spellEnd"/>
       <w:r>
         <w:t xml:space="preserve"> de ce nouveau dossier.</w:t>
       </w:r>
@@ -11179,6 +11132,7 @@
       <w:r>
         <w:t xml:space="preserve">Le </w:t>
       </w:r>
+      <w:proofErr w:type="spellStart"/>
       <w:r>
         <w:rPr>
           <w:rFonts w:ascii="Menlo" w:hAnsi="Menlo" w:cs="Menlo"/>
@@ -11189,6 +11143,7 @@
         </w:rPr>
         <w:t>container_name</w:t>
       </w:r>
+      <w:proofErr w:type="spellEnd"/>
       <w:r>
         <w:t xml:space="preserve"> doit être </w:t>
       </w:r>
@@ -11258,7 +11213,7 @@
       <w:pPr>
         <w:pStyle w:val="Titre3"/>
       </w:pPr>
-      <w:bookmarkStart w:id="62" w:name="_Toc170767226"/>
+      <w:bookmarkStart w:id="62" w:name="_Toc170815895"/>
       <w:r>
         <w:t>Serveur</w:t>
       </w:r>
@@ -11318,6 +11273,21 @@
       </w:r>
       <w:r>
         <w:t>utilisé pour le serveur.</w:t>
+      </w:r>
+    </w:p>
+    <w:p>
+      <w:pPr>
+        <w:pStyle w:val="Titre3"/>
+      </w:pPr>
+      <w:bookmarkStart w:id="63" w:name="_Toc170815896"/>
+      <w:r>
+        <w:t>Dossier ressources</w:t>
+      </w:r>
+      <w:bookmarkEnd w:id="63"/>
+    </w:p>
+    <w:p>
+      <w:r>
+        <w:t>Chaque client-serveur doit avoir son propre dossier de facturation distinct. Donc a chaque création de client, il faut créer un nouveau dossier qui servira de stockage de factures.</w:t>
       </w:r>
     </w:p>
     <w:p>
@@ -11338,12 +11308,12 @@
       <w:pPr>
         <w:pStyle w:val="Titre1"/>
       </w:pPr>
-      <w:bookmarkStart w:id="63" w:name="_Toc170767227"/>
+      <w:bookmarkStart w:id="64" w:name="_Toc170815897"/>
       <w:r>
         <w:lastRenderedPageBreak/>
         <w:t>Conclusion</w:t>
       </w:r>
-      <w:bookmarkEnd w:id="63"/>
+      <w:bookmarkEnd w:id="64"/>
     </w:p>
     <w:p>
       <w:r>
@@ -11389,7 +11359,7 @@
 </file>
 
 <file path=word/numbering.xml><?xml version="1.0" encoding="utf-8"?>
-<w:numbering xmlns:wpc="http://schemas.microsoft.com/office/word/2010/wordprocessingCanvas" xmlns:cx="http://schemas.microsoft.com/office/drawing/2014/chartex" xmlns:cx1="http://schemas.microsoft.com/office/drawing/2015/9/8/chartex" xmlns:cx2="http://schemas.microsoft.com/office/drawing/2015/10/21/chartex" xmlns:cx3="http://schemas.microsoft.com/office/drawing/2016/5/9/chartex" xmlns:cx4="http://schemas.microsoft.com/office/drawing/2016/5/10/chartex" xmlns:cx5="http://schemas.microsoft.com/office/drawing/2016/5/11/chartex" xmlns:cx6="http://schemas.microsoft.com/office/drawing/2016/5/12/chartex" xmlns:cx7="http://schemas.microsoft.com/office/drawing/2016/5/13/chartex" xmlns:cx8="http://schemas.microsoft.com/office/drawing/2016/5/14/chartex" xmlns:mc="http://schemas.openxmlformats.org/markup-compatibility/2006" xmlns:aink="http://schemas.microsoft.com/office/drawing/2016/ink" xmlns:am3d="http://schemas.microsoft.com/office/drawing/2017/model3d" xmlns:o="urn:schemas-microsoft-com:office:office" xmlns:oel="http://schemas.microsoft.com/office/2019/extlst" xmlns:r="http://schemas.openxmlformats.org/officeDocument/2006/relationships" xmlns:m="http://schemas.openxmlformats.org/officeDocument/2006/math" xmlns:v="urn:schemas-microsoft-com:vml" xmlns:wp14="http://schemas.microsoft.com/office/word/2010/wordprocessingDrawing" xmlns:wp="http://schemas.openxmlformats.org/drawingml/2006/wordprocessingDrawing" xmlns:w10="urn:schemas-microsoft-com:office:word" xmlns:w="http://schemas.openxmlformats.org/wordprocessingml/2006/main" xmlns:w14="http://schemas.microsoft.com/office/word/2010/wordml" xmlns:w15="http://schemas.microsoft.com/office/word/2012/wordml" xmlns:w16cex="http://schemas.microsoft.com/office/word/2018/wordml/cex" xmlns:w16cid="http://schemas.microsoft.com/office/word/2016/wordml/cid" xmlns:w16="http://schemas.microsoft.com/office/word/2018/wordml" xmlns:w16sdtdh="http://schemas.microsoft.com/office/word/2020/wordml/sdtdatahash" xmlns:w16se="http://schemas.microsoft.com/office/word/2015/wordml/symex" xmlns:wpg="http://schemas.microsoft.com/office/word/2010/wordprocessingGroup" xmlns:wpi="http://schemas.microsoft.com/office/word/2010/wordprocessingInk" xmlns:wne="http://schemas.microsoft.com/office/word/2006/wordml" xmlns:wps="http://schemas.microsoft.com/office/word/2010/wordprocessingShape" mc:Ignorable="w14 w15 w16se w16cid w16 w16cex w16sdtdh wp14">
+<w:numbering xmlns:wpc="http://schemas.microsoft.com/office/word/2010/wordprocessingCanvas" xmlns:cx="http://schemas.microsoft.com/office/drawing/2014/chartex" xmlns:cx1="http://schemas.microsoft.com/office/drawing/2015/9/8/chartex" xmlns:cx2="http://schemas.microsoft.com/office/drawing/2015/10/21/chartex" xmlns:cx3="http://schemas.microsoft.com/office/drawing/2016/5/9/chartex" xmlns:cx4="http://schemas.microsoft.com/office/drawing/2016/5/10/chartex" xmlns:cx5="http://schemas.microsoft.com/office/drawing/2016/5/11/chartex" xmlns:cx6="http://schemas.microsoft.com/office/drawing/2016/5/12/chartex" xmlns:cx7="http://schemas.microsoft.com/office/drawing/2016/5/13/chartex" xmlns:cx8="http://schemas.microsoft.com/office/drawing/2016/5/14/chartex" xmlns:mc="http://schemas.openxmlformats.org/markup-compatibility/2006" xmlns:aink="http://schemas.microsoft.com/office/drawing/2016/ink" xmlns:am3d="http://schemas.microsoft.com/office/drawing/2017/model3d" xmlns:o="urn:schemas-microsoft-com:office:office" xmlns:oel="http://schemas.microsoft.com/office/2019/extlst" xmlns:r="http://schemas.openxmlformats.org/officeDocument/2006/relationships" xmlns:m="http://schemas.openxmlformats.org/officeDocument/2006/math" xmlns:v="urn:schemas-microsoft-com:vml" xmlns:wp14="http://schemas.microsoft.com/office/word/2010/wordprocessingDrawing" xmlns:wp="http://schemas.openxmlformats.org/drawingml/2006/wordprocessingDrawing" xmlns:w10="urn:schemas-microsoft-com:office:word" xmlns:w="http://schemas.openxmlformats.org/wordprocessingml/2006/main" xmlns:w14="http://schemas.microsoft.com/office/word/2010/wordml" xmlns:w15="http://schemas.microsoft.com/office/word/2012/wordml" xmlns:w16cex="http://schemas.microsoft.com/office/word/2018/wordml/cex" xmlns:w16cid="http://schemas.microsoft.com/office/word/2016/wordml/cid" xmlns:w16="http://schemas.microsoft.com/office/word/2018/wordml" xmlns:w16du="http://schemas.microsoft.com/office/word/2023/wordml/word16du" xmlns:w16sdtdh="http://schemas.microsoft.com/office/word/2020/wordml/sdtdatahash" xmlns:w16se="http://schemas.microsoft.com/office/word/2015/wordml/symex" xmlns:wpg="http://schemas.microsoft.com/office/word/2010/wordprocessingGroup" xmlns:wpi="http://schemas.microsoft.com/office/word/2010/wordprocessingInk" xmlns:wne="http://schemas.microsoft.com/office/word/2006/wordml" xmlns:wps="http://schemas.microsoft.com/office/word/2010/wordprocessingShape" mc:Ignorable="w14 w15 w16se w16cid w16 w16cex w16sdtdh w16du wp14">
   <w:abstractNum w:abstractNumId="0" w15:restartNumberingAfterBreak="0">
     <w:nsid w:val="02EF3301"/>
     <w:multiLevelType w:val="multilevel"/>
@@ -14816,11 +14786,41 @@
   <w:num w:numId="33" w16cid:durableId="1719016677">
     <w:abstractNumId w:val="19"/>
   </w:num>
+  <w:num w:numId="34" w16cid:durableId="1377580376">
+    <w:abstractNumId w:val="23"/>
+    <w:lvlOverride w:ilvl="0">
+      <w:startOverride w:val="1"/>
+    </w:lvlOverride>
+    <w:lvlOverride w:ilvl="1">
+      <w:startOverride w:val="1"/>
+    </w:lvlOverride>
+    <w:lvlOverride w:ilvl="2">
+      <w:startOverride w:val="1"/>
+    </w:lvlOverride>
+    <w:lvlOverride w:ilvl="3">
+      <w:startOverride w:val="1"/>
+    </w:lvlOverride>
+    <w:lvlOverride w:ilvl="4">
+      <w:startOverride w:val="1"/>
+    </w:lvlOverride>
+    <w:lvlOverride w:ilvl="5">
+      <w:startOverride w:val="1"/>
+    </w:lvlOverride>
+    <w:lvlOverride w:ilvl="6">
+      <w:startOverride w:val="1"/>
+    </w:lvlOverride>
+    <w:lvlOverride w:ilvl="7">
+      <w:startOverride w:val="1"/>
+    </w:lvlOverride>
+    <w:lvlOverride w:ilvl="8">
+      <w:startOverride w:val="1"/>
+    </w:lvlOverride>
+  </w:num>
 </w:numbering>
 </file>
 
 <file path=word/styles.xml><?xml version="1.0" encoding="utf-8"?>
-<w:styles xmlns:mc="http://schemas.openxmlformats.org/markup-compatibility/2006" xmlns:r="http://schemas.openxmlformats.org/officeDocument/2006/relationships" xmlns:w="http://schemas.openxmlformats.org/wordprocessingml/2006/main" xmlns:w14="http://schemas.microsoft.com/office/word/2010/wordml" xmlns:w15="http://schemas.microsoft.com/office/word/2012/wordml" xmlns:w16cex="http://schemas.microsoft.com/office/word/2018/wordml/cex" xmlns:w16cid="http://schemas.microsoft.com/office/word/2016/wordml/cid" xmlns:w16="http://schemas.microsoft.com/office/word/2018/wordml" xmlns:w16sdtdh="http://schemas.microsoft.com/office/word/2020/wordml/sdtdatahash" xmlns:w16se="http://schemas.microsoft.com/office/word/2015/wordml/symex" mc:Ignorable="w14 w15 w16se w16cid w16 w16cex w16sdtdh">
+<w:styles xmlns:mc="http://schemas.openxmlformats.org/markup-compatibility/2006" xmlns:r="http://schemas.openxmlformats.org/officeDocument/2006/relationships" xmlns:w="http://schemas.openxmlformats.org/wordprocessingml/2006/main" xmlns:w14="http://schemas.microsoft.com/office/word/2010/wordml" xmlns:w15="http://schemas.microsoft.com/office/word/2012/wordml" xmlns:w16cex="http://schemas.microsoft.com/office/word/2018/wordml/cex" xmlns:w16cid="http://schemas.microsoft.com/office/word/2016/wordml/cid" xmlns:w16="http://schemas.microsoft.com/office/word/2018/wordml" xmlns:w16du="http://schemas.microsoft.com/office/word/2023/wordml/word16du" xmlns:w16sdtdh="http://schemas.microsoft.com/office/word/2020/wordml/sdtdatahash" xmlns:w16se="http://schemas.microsoft.com/office/word/2015/wordml/symex" mc:Ignorable="w14 w15 w16se w16cid w16 w16cex w16sdtdh w16du">
   <w:docDefaults>
     <w:rPrDefault>
       <w:rPr>

</xml_diff>